<commit_message>
error van vorige push eruitgehaald in GIP_BB Sebastiaan 1.docx
</commit_message>
<xml_diff>
--- a/Bedrijfsbeheer GIP/GIP_BB Sebastiaan 1.docx
+++ b/Bedrijfsbeheer GIP/GIP_BB Sebastiaan 1.docx
@@ -57,11 +57,11 @@
                         </pic:cNvPicPr>
                       </pic:nvPicPr>
                       <pic:blipFill>
-                        <a:blip r:embed="rId8">
+                        <a:blip r:embed="rId9">
                           <a:extLst>
                             <a:ext uri="{BEBA8EAE-BF5A-486C-A8C5-ECC9F3942E4B}">
                               <a14:imgProps xmlns:a14="http://schemas.microsoft.com/office/drawing/2010/main">
-                                <a14:imgLayer r:embed="rId9">
+                                <a14:imgLayer r:embed="rId10">
                                   <a14:imgEffect>
                                     <a14:backgroundRemoval t="9412" b="96471" l="7345" r="92090">
                                       <a14:foregroundMark x1="62147" y1="82353" x2="36158" y2="54706"/>
@@ -696,7 +696,7 @@
                         </pic:cNvPicPr>
                       </pic:nvPicPr>
                       <pic:blipFill>
-                        <a:blip r:embed="rId10">
+                        <a:blip r:embed="rId11">
                           <a:extLst>
                             <a:ext uri="{28A0092B-C50C-407E-A947-70E740481C1C}">
                               <a14:useLocalDpi xmlns:a14="http://schemas.microsoft.com/office/drawing/2010/main" val="0"/>
@@ -771,7 +771,7 @@
                         </pic:cNvPicPr>
                       </pic:nvPicPr>
                       <pic:blipFill>
-                        <a:blip r:embed="rId11" cstate="print">
+                        <a:blip r:embed="rId12" cstate="print">
                           <a:extLst>
                             <a:ext uri="{28A0092B-C50C-407E-A947-70E740481C1C}">
                               <a14:useLocalDpi xmlns:a14="http://schemas.microsoft.com/office/drawing/2010/main" val="0"/>
@@ -1138,18 +1138,6 @@
         <w:br w:type="page"/>
       </w:r>
     </w:p>
-    <w:p>
-      <w:r>
-        <w:lastRenderedPageBreak/>
-        <w:t xml:space="preserve">1.1 </w:t>
-      </w:r>
-      <w:r>
-        <w:sym w:font="Symbol" w:char="F0AE"/>
-      </w:r>
-      <w:r>
-        <w:t xml:space="preserve"> </w:t>
-      </w:r>
-    </w:p>
     <w:sdt>
       <w:sdtPr>
         <w:rPr>
@@ -1176,6 +1164,9 @@
         <w:p>
           <w:pPr>
             <w:pStyle w:val="Kopvaninhoudsopgave"/>
+            <w:rPr>
+              <w:noProof/>
+            </w:rPr>
           </w:pPr>
           <w:r>
             <w:t>Inhoud</w:t>
@@ -1212,10 +1203,10 @@
             <w:rPr>
               <w:rFonts w:eastAsiaTheme="minorEastAsia"/>
               <w:noProof/>
-              <w:lang w:eastAsia="nl-NL"/>
+              <w:lang w:val="en-US"/>
             </w:rPr>
           </w:pPr>
-          <w:hyperlink w:anchor="_Toc529345832" w:history="1">
+          <w:hyperlink w:anchor="_Toc535326934" w:history="1">
             <w:r>
               <w:rPr>
                 <w:rStyle w:val="Hyperlink"/>
@@ -1242,7 +1233,7 @@
                 <w:noProof/>
                 <w:webHidden/>
               </w:rPr>
-              <w:instrText xml:space="preserve"> PAGEREF _Toc529345832 \h </w:instrText>
+              <w:instrText xml:space="preserve"> PAGEREF _Toc535326934 \h </w:instrText>
             </w:r>
             <w:r>
               <w:rPr>
@@ -1282,10 +1273,10 @@
             <w:rPr>
               <w:rFonts w:eastAsiaTheme="minorEastAsia"/>
               <w:noProof/>
-              <w:lang w:eastAsia="nl-NL"/>
+              <w:lang w:val="en-US"/>
             </w:rPr>
           </w:pPr>
-          <w:hyperlink w:anchor="_Toc529345833" w:history="1">
+          <w:hyperlink w:anchor="_Toc535326935" w:history="1">
             <w:r>
               <w:rPr>
                 <w:rStyle w:val="Hyperlink"/>
@@ -1312,7 +1303,7 @@
                 <w:noProof/>
                 <w:webHidden/>
               </w:rPr>
-              <w:instrText xml:space="preserve"> PAGEREF _Toc529345833 \h </w:instrText>
+              <w:instrText xml:space="preserve"> PAGEREF _Toc535326935 \h </w:instrText>
             </w:r>
             <w:r>
               <w:rPr>
@@ -1352,10 +1343,10 @@
             <w:rPr>
               <w:rFonts w:eastAsiaTheme="minorEastAsia"/>
               <w:noProof/>
-              <w:lang w:eastAsia="nl-NL"/>
+              <w:lang w:val="en-US"/>
             </w:rPr>
           </w:pPr>
-          <w:hyperlink w:anchor="_Toc529345834" w:history="1">
+          <w:hyperlink w:anchor="_Toc535326936" w:history="1">
             <w:r>
               <w:rPr>
                 <w:rStyle w:val="Hyperlink"/>
@@ -1382,7 +1373,7 @@
                 <w:noProof/>
                 <w:webHidden/>
               </w:rPr>
-              <w:instrText xml:space="preserve"> PAGEREF _Toc529345834 \h </w:instrText>
+              <w:instrText xml:space="preserve"> PAGEREF _Toc535326936 \h </w:instrText>
             </w:r>
             <w:r>
               <w:rPr>
@@ -1422,10 +1413,10 @@
             <w:rPr>
               <w:rFonts w:eastAsiaTheme="minorEastAsia"/>
               <w:noProof/>
-              <w:lang w:eastAsia="nl-NL"/>
+              <w:lang w:val="en-US"/>
             </w:rPr>
           </w:pPr>
-          <w:hyperlink w:anchor="_Toc529345835" w:history="1">
+          <w:hyperlink w:anchor="_Toc535326937" w:history="1">
             <w:r>
               <w:rPr>
                 <w:rStyle w:val="Hyperlink"/>
@@ -1452,7 +1443,7 @@
                 <w:noProof/>
                 <w:webHidden/>
               </w:rPr>
-              <w:instrText xml:space="preserve"> PAGEREF _Toc529345835 \h </w:instrText>
+              <w:instrText xml:space="preserve"> PAGEREF _Toc535326937 \h </w:instrText>
             </w:r>
             <w:r>
               <w:rPr>
@@ -1492,10 +1483,10 @@
             <w:rPr>
               <w:rFonts w:eastAsiaTheme="minorEastAsia"/>
               <w:noProof/>
-              <w:lang w:eastAsia="nl-NL"/>
+              <w:lang w:val="en-US"/>
             </w:rPr>
           </w:pPr>
-          <w:hyperlink w:anchor="_Toc529345836" w:history="1">
+          <w:hyperlink w:anchor="_Toc535326938" w:history="1">
             <w:r>
               <w:rPr>
                 <w:rStyle w:val="Hyperlink"/>
@@ -1522,7 +1513,7 @@
                 <w:noProof/>
                 <w:webHidden/>
               </w:rPr>
-              <w:instrText xml:space="preserve"> PAGEREF _Toc529345836 \h </w:instrText>
+              <w:instrText xml:space="preserve"> PAGEREF _Toc535326938 \h </w:instrText>
             </w:r>
             <w:r>
               <w:rPr>
@@ -1562,10 +1553,10 @@
             <w:rPr>
               <w:rFonts w:eastAsiaTheme="minorEastAsia"/>
               <w:noProof/>
-              <w:lang w:eastAsia="nl-NL"/>
+              <w:lang w:val="en-US"/>
             </w:rPr>
           </w:pPr>
-          <w:hyperlink w:anchor="_Toc529345837" w:history="1">
+          <w:hyperlink w:anchor="_Toc535326939" w:history="1">
             <w:r>
               <w:rPr>
                 <w:rStyle w:val="Hyperlink"/>
@@ -1592,7 +1583,7 @@
                 <w:noProof/>
                 <w:webHidden/>
               </w:rPr>
-              <w:instrText xml:space="preserve"> PAGEREF _Toc529345837 \h </w:instrText>
+              <w:instrText xml:space="preserve"> PAGEREF _Toc535326939 \h </w:instrText>
             </w:r>
             <w:r>
               <w:rPr>
@@ -1632,10 +1623,10 @@
             <w:rPr>
               <w:rFonts w:eastAsiaTheme="minorEastAsia"/>
               <w:noProof/>
-              <w:lang w:eastAsia="nl-NL"/>
+              <w:lang w:val="en-US"/>
             </w:rPr>
           </w:pPr>
-          <w:hyperlink w:anchor="_Toc529345838" w:history="1">
+          <w:hyperlink w:anchor="_Toc535326940" w:history="1">
             <w:r>
               <w:rPr>
                 <w:rStyle w:val="Hyperlink"/>
@@ -1662,7 +1653,7 @@
                 <w:noProof/>
                 <w:webHidden/>
               </w:rPr>
-              <w:instrText xml:space="preserve"> PAGEREF _Toc529345838 \h </w:instrText>
+              <w:instrText xml:space="preserve"> PAGEREF _Toc535326940 \h </w:instrText>
             </w:r>
             <w:r>
               <w:rPr>
@@ -1702,10 +1693,10 @@
             <w:rPr>
               <w:rFonts w:eastAsiaTheme="minorEastAsia"/>
               <w:noProof/>
-              <w:lang w:eastAsia="nl-NL"/>
+              <w:lang w:val="en-US"/>
             </w:rPr>
           </w:pPr>
-          <w:hyperlink w:anchor="_Toc529345839" w:history="1">
+          <w:hyperlink w:anchor="_Toc535326941" w:history="1">
             <w:r>
               <w:rPr>
                 <w:rStyle w:val="Hyperlink"/>
@@ -1732,7 +1723,7 @@
                 <w:noProof/>
                 <w:webHidden/>
               </w:rPr>
-              <w:instrText xml:space="preserve"> PAGEREF _Toc529345839 \h </w:instrText>
+              <w:instrText xml:space="preserve"> PAGEREF _Toc535326941 \h </w:instrText>
             </w:r>
             <w:r>
               <w:rPr>
@@ -1772,10 +1763,10 @@
             <w:rPr>
               <w:rFonts w:eastAsiaTheme="minorEastAsia"/>
               <w:noProof/>
-              <w:lang w:eastAsia="nl-NL"/>
+              <w:lang w:val="en-US"/>
             </w:rPr>
           </w:pPr>
-          <w:hyperlink w:anchor="_Toc529345840" w:history="1">
+          <w:hyperlink w:anchor="_Toc535326942" w:history="1">
             <w:r>
               <w:rPr>
                 <w:rStyle w:val="Hyperlink"/>
@@ -1802,7 +1793,7 @@
                 <w:noProof/>
                 <w:webHidden/>
               </w:rPr>
-              <w:instrText xml:space="preserve"> PAGEREF _Toc529345840 \h </w:instrText>
+              <w:instrText xml:space="preserve"> PAGEREF _Toc535326942 \h </w:instrText>
             </w:r>
             <w:r>
               <w:rPr>
@@ -1842,10 +1833,10 @@
             <w:rPr>
               <w:rFonts w:eastAsiaTheme="minorEastAsia"/>
               <w:noProof/>
-              <w:lang w:eastAsia="nl-NL"/>
+              <w:lang w:val="en-US"/>
             </w:rPr>
           </w:pPr>
-          <w:hyperlink w:anchor="_Toc529345841" w:history="1">
+          <w:hyperlink w:anchor="_Toc535326943" w:history="1">
             <w:r>
               <w:rPr>
                 <w:rStyle w:val="Hyperlink"/>
@@ -1872,7 +1863,7 @@
                 <w:noProof/>
                 <w:webHidden/>
               </w:rPr>
-              <w:instrText xml:space="preserve"> PAGEREF _Toc529345841 \h </w:instrText>
+              <w:instrText xml:space="preserve"> PAGEREF _Toc535326943 \h </w:instrText>
             </w:r>
             <w:r>
               <w:rPr>
@@ -1912,10 +1903,10 @@
             <w:rPr>
               <w:rFonts w:eastAsiaTheme="minorEastAsia"/>
               <w:noProof/>
-              <w:lang w:eastAsia="nl-NL"/>
+              <w:lang w:val="en-US"/>
             </w:rPr>
           </w:pPr>
-          <w:hyperlink w:anchor="_Toc529345842" w:history="1">
+          <w:hyperlink w:anchor="_Toc535326944" w:history="1">
             <w:r>
               <w:rPr>
                 <w:rStyle w:val="Hyperlink"/>
@@ -1942,7 +1933,7 @@
                 <w:noProof/>
                 <w:webHidden/>
               </w:rPr>
-              <w:instrText xml:space="preserve"> PAGEREF _Toc529345842 \h </w:instrText>
+              <w:instrText xml:space="preserve"> PAGEREF _Toc535326944 \h </w:instrText>
             </w:r>
             <w:r>
               <w:rPr>
@@ -1982,10 +1973,10 @@
             <w:rPr>
               <w:rFonts w:eastAsiaTheme="minorEastAsia"/>
               <w:noProof/>
-              <w:lang w:eastAsia="nl-NL"/>
+              <w:lang w:val="en-US"/>
             </w:rPr>
           </w:pPr>
-          <w:hyperlink w:anchor="_Toc529345843" w:history="1">
+          <w:hyperlink w:anchor="_Toc535326945" w:history="1">
             <w:r>
               <w:rPr>
                 <w:rStyle w:val="Hyperlink"/>
@@ -2012,7 +2003,7 @@
                 <w:noProof/>
                 <w:webHidden/>
               </w:rPr>
-              <w:instrText xml:space="preserve"> PAGEREF _Toc529345843 \h </w:instrText>
+              <w:instrText xml:space="preserve"> PAGEREF _Toc535326945 \h </w:instrText>
             </w:r>
             <w:r>
               <w:rPr>
@@ -2052,10 +2043,10 @@
             <w:rPr>
               <w:rFonts w:eastAsiaTheme="minorEastAsia"/>
               <w:noProof/>
-              <w:lang w:eastAsia="nl-NL"/>
+              <w:lang w:val="en-US"/>
             </w:rPr>
           </w:pPr>
-          <w:hyperlink w:anchor="_Toc529345844" w:history="1">
+          <w:hyperlink w:anchor="_Toc535326946" w:history="1">
             <w:r>
               <w:rPr>
                 <w:rStyle w:val="Hyperlink"/>
@@ -2082,7 +2073,7 @@
                 <w:noProof/>
                 <w:webHidden/>
               </w:rPr>
-              <w:instrText xml:space="preserve"> PAGEREF _Toc529345844 \h </w:instrText>
+              <w:instrText xml:space="preserve"> PAGEREF _Toc535326946 \h </w:instrText>
             </w:r>
             <w:r>
               <w:rPr>
@@ -2122,10 +2113,10 @@
             <w:rPr>
               <w:rFonts w:eastAsiaTheme="minorEastAsia"/>
               <w:noProof/>
-              <w:lang w:eastAsia="nl-NL"/>
+              <w:lang w:val="en-US"/>
             </w:rPr>
           </w:pPr>
-          <w:hyperlink w:anchor="_Toc529345845" w:history="1">
+          <w:hyperlink w:anchor="_Toc535326947" w:history="1">
             <w:r>
               <w:rPr>
                 <w:rStyle w:val="Hyperlink"/>
@@ -2152,7 +2143,7 @@
                 <w:noProof/>
                 <w:webHidden/>
               </w:rPr>
-              <w:instrText xml:space="preserve"> PAGEREF _Toc529345845 \h </w:instrText>
+              <w:instrText xml:space="preserve"> PAGEREF _Toc535326947 \h </w:instrText>
             </w:r>
             <w:r>
               <w:rPr>
@@ -2236,7 +2227,7 @@
           <w:szCs w:val="72"/>
         </w:rPr>
       </w:pPr>
-      <w:bookmarkStart w:id="9" w:name="_Toc529345832"/>
+      <w:bookmarkStart w:id="9" w:name="_Toc535326934"/>
       <w:r>
         <w:rPr>
           <w:sz w:val="72"/>
@@ -2255,7 +2246,7 @@
           <w:szCs w:val="32"/>
         </w:rPr>
       </w:pPr>
-      <w:bookmarkStart w:id="10" w:name="_Toc529345833"/>
+      <w:bookmarkStart w:id="10" w:name="_Toc535326935"/>
       <w:r>
         <w:rPr>
           <w:sz w:val="32"/>
@@ -2358,17 +2349,12 @@
       <w:r>
         <w:t xml:space="preserve">Na enige uitleg van de leerkracht hadden we een </w:t>
       </w:r>
+      <w:r>
+        <w:t>basis die voldoende was</w:t>
+      </w:r>
       <w:commentRangeStart w:id="13"/>
       <w:r>
-        <w:t xml:space="preserve">groot </w:t>
-      </w:r>
-      <w:proofErr w:type="spellStart"/>
-      <w:r>
-        <w:t>genoege</w:t>
-      </w:r>
-      <w:proofErr w:type="spellEnd"/>
-      <w:r>
-        <w:t xml:space="preserve"> basis </w:t>
+        <w:t xml:space="preserve"> </w:t>
       </w:r>
       <w:commentRangeEnd w:id="13"/>
       <w:r>
@@ -2397,7 +2383,13 @@
         <w:commentReference w:id="14"/>
       </w:r>
       <w:r>
-        <w:t xml:space="preserve"> zoeken is momenteel nog in volle opstart.</w:t>
+        <w:t xml:space="preserve"> zoeken </w:t>
+      </w:r>
+      <w:r>
+        <w:t xml:space="preserve">was nooit echt een grote focus voor ons, er was vanaf het begin al grote interesse vanuit familie en vrienden om te investeren maar voor ons was het vooral een </w:t>
+      </w:r>
+      <w:r>
+        <w:t>bezorgdheid om ook onze uitbetaling van de aandeelhouders zo groot mogelijk te houden. Na veel onderhandelen was de beslissing gevallen op 6 aandeelhouders, waarvan 2 externe. Dit gaf ons een voldoende startkapitaal van 60€.</w:t>
       </w:r>
     </w:p>
     <w:p>
@@ -2413,7 +2405,7 @@
           <w:szCs w:val="32"/>
         </w:rPr>
       </w:pPr>
-      <w:bookmarkStart w:id="15" w:name="_Toc529345834"/>
+      <w:bookmarkStart w:id="15" w:name="_Toc535326936"/>
       <w:commentRangeStart w:id="16"/>
       <w:commentRangeStart w:id="17"/>
       <w:r>
@@ -2459,11 +2451,87 @@
     </w:p>
     <w:p>
       <w:r>
-        <w:t xml:space="preserve">De verdere opstart was stevig vertraagd door het nog niet gefinaliseerde deel van de </w:t>
+        <w:t>De daarna volgende</w:t>
+      </w:r>
+      <w:r>
+        <w:t xml:space="preserve"> opstart was stevig vertraagd door het nog niet gefinaliseerde deel van de </w:t>
+      </w:r>
+      <w:r>
+        <w:t xml:space="preserve">voorbereiding </w:t>
+      </w:r>
+      <w:r>
+        <w:t xml:space="preserve">en </w:t>
+      </w:r>
+      <w:r>
+        <w:t>ook</w:t>
+      </w:r>
+      <w:r>
+        <w:t xml:space="preserve"> nog niet alle </w:t>
+      </w:r>
+      <w:r>
+        <w:t xml:space="preserve">definitieve beslissingen </w:t>
+      </w:r>
+      <w:r>
+        <w:t>afgerond waren</w:t>
+      </w:r>
+      <w:r>
+        <w:t>.</w:t>
+      </w:r>
+    </w:p>
+    <w:p>
+      <w:r>
+        <w:t>Toch zijn wij reeds erin</w:t>
+      </w:r>
+      <w:r>
+        <w:t xml:space="preserve"> geslaagd een domein succesvol aan te vragen.</w:t>
+      </w:r>
+      <w:r>
+        <w:t xml:space="preserve"> </w:t>
+      </w:r>
+      <w:commentRangeStart w:id="18"/>
+      <w:r>
+        <w:t xml:space="preserve">Meer bepaald </w:t>
+      </w:r>
+      <w:r>
+        <w:t>‘</w:t>
+      </w:r>
+      <w:r>
+        <w:t>itissues.be</w:t>
+      </w:r>
+      <w:r>
+        <w:t>’</w:t>
+      </w:r>
+      <w:r>
+        <w:t xml:space="preserve"> </w:t>
+      </w:r>
+      <w:commentRangeEnd w:id="18"/>
+      <w:r>
+        <w:rPr>
+          <w:rStyle w:val="Verwijzingopmerking"/>
+        </w:rPr>
+        <w:commentReference w:id="18"/>
+      </w:r>
+      <w:r>
+        <w:t>.</w:t>
+      </w:r>
+    </w:p>
+    <w:p>
+      <w:r>
+        <w:t>Daarna</w:t>
+      </w:r>
+      <w:r>
+        <w:t xml:space="preserve"> hebben</w:t>
+      </w:r>
+      <w:r>
+        <w:t xml:space="preserve"> we ook veel tijd geïnvesteerd in </w:t>
+      </w:r>
+      <w:r>
+        <w:t xml:space="preserve">een goede huisstijl </w:t>
       </w:r>
       <w:commentRangeStart w:id="19"/>
-      <w:r>
-        <w:t xml:space="preserve">opstart </w:t>
+      <w:commentRangeStart w:id="20"/>
+      <w:r>
+        <w:t>op</w:t>
       </w:r>
       <w:commentRangeEnd w:id="19"/>
       <w:r>
@@ -2472,13 +2540,6 @@
         </w:rPr>
         <w:commentReference w:id="19"/>
       </w:r>
-      <w:r>
-        <w:t xml:space="preserve">en </w:t>
-      </w:r>
-      <w:commentRangeStart w:id="20"/>
-      <w:r>
-        <w:t>verder nog niet alle uitwerkingen gedaan</w:t>
-      </w:r>
       <w:commentRangeEnd w:id="20"/>
       <w:r>
         <w:rPr>
@@ -2487,185 +2548,308 @@
         <w:commentReference w:id="20"/>
       </w:r>
       <w:r>
+        <w:t xml:space="preserve"> te stellen die goed </w:t>
+      </w:r>
+      <w:r>
+        <w:t>de connectie</w:t>
+      </w:r>
+      <w:r>
+        <w:t xml:space="preserve"> tussen de 2 </w:t>
+      </w:r>
+      <w:proofErr w:type="spellStart"/>
+      <w:r>
+        <w:t>ITIssues</w:t>
+      </w:r>
+      <w:proofErr w:type="spellEnd"/>
+      <w:r>
+        <w:t xml:space="preserve"> bedrijven weergeeft</w:t>
+      </w:r>
+      <w:r>
+        <w:t xml:space="preserve">. </w:t>
+      </w:r>
+      <w:r>
+        <w:t>Deze is om te beginnen gericht op 2 kleuren: blauw en groen. Zo is al vanaf het begin heel duidelijk dat er een onderscheid in</w:t>
+      </w:r>
+      <w:r>
+        <w:t xml:space="preserve"> de 2 bedrijven</w:t>
+      </w:r>
+      <w:r>
+        <w:t xml:space="preserve"> is. </w:t>
+      </w:r>
+      <w:r>
+        <w:t>Ook zien wij het belang in van een heel gesplitste communicatie te doen en alles dat gescheiden kan blijven gescheiden te houden, dit om verwarring te voorkomen.</w:t>
+      </w:r>
+      <w:r>
+        <w:br/>
+      </w:r>
+    </w:p>
+    <w:p>
+      <w:r>
+        <w:t xml:space="preserve">Het </w:t>
+      </w:r>
+      <w:commentRangeStart w:id="21"/>
+      <w:r>
+        <w:t>organogram</w:t>
+      </w:r>
+      <w:commentRangeEnd w:id="21"/>
+      <w:r>
+        <w:rPr>
+          <w:rStyle w:val="Verwijzingopmerking"/>
+        </w:rPr>
+        <w:commentReference w:id="21"/>
+      </w:r>
+      <w:r>
+        <w:t xml:space="preserve"> was ook geen simpele taak om te volbrengen sinds onze klas heel veel </w:t>
+      </w:r>
+      <w:commentRangeStart w:id="22"/>
+      <w:r>
+        <w:t>d</w:t>
+      </w:r>
+      <w:r>
+        <w:t>e</w:t>
+      </w:r>
+      <w:r>
+        <w:t xml:space="preserve">zelfde </w:t>
+      </w:r>
+      <w:commentRangeEnd w:id="22"/>
+      <w:r>
+        <w:rPr>
+          <w:rStyle w:val="Verwijzingopmerking"/>
+        </w:rPr>
+        <w:commentReference w:id="22"/>
+      </w:r>
+      <w:r>
+        <w:t>kwaliteiten heeft, na veel bespreking zijn we toch uiteindelijk tot een consensus gekomen.</w:t>
+      </w:r>
+      <w:r>
+        <w:t xml:space="preserve"> Zie </w:t>
+      </w:r>
+      <w:r>
+        <w:t>hieronder</w:t>
+      </w:r>
+      <w:r>
+        <w:t xml:space="preserve"> </w:t>
+      </w:r>
+      <w:commentRangeStart w:id="23"/>
+      <w:r>
+        <w:t>organogram</w:t>
+      </w:r>
+      <w:commentRangeEnd w:id="23"/>
+      <w:r>
+        <w:rPr>
+          <w:rStyle w:val="Verwijzingopmerking"/>
+        </w:rPr>
+        <w:commentReference w:id="23"/>
+      </w:r>
+      <w:r>
         <w:t>.</w:t>
       </w:r>
-    </w:p>
-    <w:p>
-      <w:r>
-        <w:t xml:space="preserve">Maar nog steeds </w:t>
-      </w:r>
-      <w:commentRangeStart w:id="21"/>
-      <w:r>
-        <w:t>hebben</w:t>
-      </w:r>
-      <w:commentRangeEnd w:id="21"/>
-      <w:r>
-        <w:rPr>
-          <w:rStyle w:val="Verwijzingopmerking"/>
-        </w:rPr>
-        <w:commentReference w:id="21"/>
-      </w:r>
-      <w:r>
-        <w:t xml:space="preserve"> we er in geslaagd een domein succesvol aan te vragen en verder ook een </w:t>
-      </w:r>
-      <w:commentRangeStart w:id="22"/>
-      <w:r>
-        <w:t>organogram</w:t>
-      </w:r>
-      <w:commentRangeEnd w:id="22"/>
-      <w:r>
-        <w:rPr>
-          <w:rStyle w:val="Verwijzingopmerking"/>
-        </w:rPr>
-        <w:commentReference w:id="22"/>
-      </w:r>
-      <w:r>
-        <w:t xml:space="preserve"> op te stellen.</w:t>
-      </w:r>
       <w:r>
         <w:t xml:space="preserve"> </w:t>
       </w:r>
-      <w:commentRangeStart w:id="23"/>
-      <w:r>
-        <w:t xml:space="preserve">Meer bepaald itissues.be </w:t>
-      </w:r>
-      <w:commentRangeEnd w:id="23"/>
-      <w:r>
-        <w:rPr>
-          <w:rStyle w:val="Verwijzingopmerking"/>
-        </w:rPr>
-        <w:commentReference w:id="23"/>
-      </w:r>
-      <w:r>
-        <w:t>.</w:t>
-      </w:r>
-    </w:p>
-    <w:p>
-      <w:r>
-        <w:t xml:space="preserve">Verder hebben we ook veel tijd geïnvesteerd </w:t>
-      </w:r>
-      <w:commentRangeStart w:id="24"/>
-      <w:r>
-        <w:t>om</w:t>
-      </w:r>
-      <w:commentRangeEnd w:id="24"/>
-      <w:r>
-        <w:rPr>
-          <w:rStyle w:val="Verwijzingopmerking"/>
-        </w:rPr>
-        <w:commentReference w:id="24"/>
-      </w:r>
-      <w:r>
-        <w:t xml:space="preserve"> een goede huisstijl </w:t>
-      </w:r>
-      <w:commentRangeStart w:id="25"/>
-      <w:r>
-        <w:t>op</w:t>
-      </w:r>
-      <w:commentRangeEnd w:id="25"/>
-      <w:r>
-        <w:rPr>
-          <w:rStyle w:val="Verwijzingopmerking"/>
-        </w:rPr>
-        <w:commentReference w:id="25"/>
-      </w:r>
-      <w:r>
-        <w:t xml:space="preserve"> te stellen die goed </w:t>
-      </w:r>
-      <w:r>
-        <w:t xml:space="preserve">de connectie tussen de 2 </w:t>
-      </w:r>
-      <w:proofErr w:type="spellStart"/>
-      <w:r>
-        <w:t>ITIssues</w:t>
-      </w:r>
-      <w:proofErr w:type="spellEnd"/>
-      <w:r>
-        <w:t xml:space="preserve"> bedrijven </w:t>
-      </w:r>
-      <w:commentRangeStart w:id="26"/>
-      <w:r>
-        <w:t>goed stelt</w:t>
-      </w:r>
-      <w:commentRangeEnd w:id="26"/>
-      <w:r>
-        <w:rPr>
-          <w:rStyle w:val="Verwijzingopmerking"/>
-        </w:rPr>
-        <w:commentReference w:id="26"/>
-      </w:r>
-      <w:r>
-        <w:t xml:space="preserve">. </w:t>
-      </w:r>
-      <w:r>
-        <w:t xml:space="preserve"> </w:t>
-      </w:r>
-      <w:r>
-        <w:br/>
-      </w:r>
-    </w:p>
-    <w:p>
-      <w:r>
-        <w:t xml:space="preserve">Het </w:t>
-      </w:r>
-      <w:commentRangeStart w:id="27"/>
-      <w:r>
-        <w:t>organogram</w:t>
-      </w:r>
-      <w:commentRangeEnd w:id="27"/>
-      <w:r>
-        <w:rPr>
-          <w:rStyle w:val="Verwijzingopmerking"/>
-        </w:rPr>
-        <w:commentReference w:id="27"/>
-      </w:r>
-      <w:r>
-        <w:t xml:space="preserve"> was verder ook geen simpele taak om te volbrengen sinds onze klas heel veel </w:t>
-      </w:r>
-      <w:commentRangeStart w:id="28"/>
-      <w:r>
-        <w:t xml:space="preserve">de zelfde </w:t>
-      </w:r>
-      <w:commentRangeEnd w:id="28"/>
-      <w:r>
-        <w:rPr>
-          <w:rStyle w:val="Verwijzingopmerking"/>
-        </w:rPr>
-        <w:commentReference w:id="28"/>
-      </w:r>
-      <w:r>
-        <w:t>kwaliteiten heeft, na veel bespreking zijn we toch uiteindelijk tot een consensus gekomen.</w:t>
-      </w:r>
-      <w:r>
-        <w:t xml:space="preserve"> Zie bijlage </w:t>
-      </w:r>
-      <w:commentRangeStart w:id="29"/>
-      <w:r>
-        <w:t>organogram</w:t>
-      </w:r>
-      <w:commentRangeEnd w:id="29"/>
-      <w:r>
-        <w:rPr>
-          <w:rStyle w:val="Verwijzingopmerking"/>
-        </w:rPr>
-        <w:commentReference w:id="29"/>
-      </w:r>
-      <w:r>
-        <w:t>.</w:t>
-      </w:r>
-      <w:r>
-        <w:t xml:space="preserve"> </w:t>
-      </w:r>
-    </w:p>
-    <w:p>
-      <w:pPr>
-        <w:rPr>
-          <w:rFonts w:asciiTheme="majorHAnsi" w:eastAsiaTheme="majorEastAsia" w:hAnsiTheme="majorHAnsi" w:cstheme="majorBidi"/>
-          <w:color w:val="374C80" w:themeColor="accent1" w:themeShade="BF"/>
+    </w:p>
+    <w:p>
+      <w:r>
+        <w:rPr>
+          <w:noProof/>
           <w:sz w:val="32"/>
           <w:szCs w:val="32"/>
         </w:rPr>
-      </w:pPr>
+        <w:drawing>
+          <wp:anchor distT="0" distB="0" distL="114300" distR="114300" simplePos="0" relativeHeight="251665408" behindDoc="0" locked="0" layoutInCell="1" allowOverlap="1" wp14:anchorId="30846876" wp14:editId="43C1490A">
+            <wp:simplePos x="0" y="0"/>
+            <wp:positionH relativeFrom="margin">
+              <wp:posOffset>561975</wp:posOffset>
+            </wp:positionH>
+            <wp:positionV relativeFrom="paragraph">
+              <wp:posOffset>2021205</wp:posOffset>
+            </wp:positionV>
+            <wp:extent cx="4052570" cy="2571750"/>
+            <wp:effectExtent l="0" t="0" r="5080" b="0"/>
+            <wp:wrapThrough wrapText="bothSides">
+              <wp:wrapPolygon edited="0">
+                <wp:start x="0" y="0"/>
+                <wp:lineTo x="0" y="21440"/>
+                <wp:lineTo x="21526" y="21440"/>
+                <wp:lineTo x="21526" y="0"/>
+                <wp:lineTo x="0" y="0"/>
+              </wp:wrapPolygon>
+            </wp:wrapThrough>
+            <wp:docPr id="8" name="Afbeelding 8"/>
+            <wp:cNvGraphicFramePr>
+              <a:graphicFrameLocks xmlns:a="http://schemas.openxmlformats.org/drawingml/2006/main" noChangeAspect="1"/>
+            </wp:cNvGraphicFramePr>
+            <a:graphic xmlns:a="http://schemas.openxmlformats.org/drawingml/2006/main">
+              <a:graphicData uri="http://schemas.openxmlformats.org/drawingml/2006/picture">
+                <pic:pic xmlns:pic="http://schemas.openxmlformats.org/drawingml/2006/picture">
+                  <pic:nvPicPr>
+                    <pic:cNvPr id="0" name="Picture 2"/>
+                    <pic:cNvPicPr>
+                      <a:picLocks noChangeAspect="1" noChangeArrowheads="1"/>
+                    </pic:cNvPicPr>
+                  </pic:nvPicPr>
+                  <pic:blipFill>
+                    <a:blip r:embed="rId16">
+                      <a:extLst>
+                        <a:ext uri="{28A0092B-C50C-407E-A947-70E740481C1C}">
+                          <a14:useLocalDpi xmlns:a14="http://schemas.microsoft.com/office/drawing/2010/main" val="0"/>
+                        </a:ext>
+                      </a:extLst>
+                    </a:blip>
+                    <a:srcRect/>
+                    <a:stretch>
+                      <a:fillRect/>
+                    </a:stretch>
+                  </pic:blipFill>
+                  <pic:spPr bwMode="auto">
+                    <a:xfrm>
+                      <a:off x="0" y="0"/>
+                      <a:ext cx="4052570" cy="2571750"/>
+                    </a:xfrm>
+                    <a:prstGeom prst="rect">
+                      <a:avLst/>
+                    </a:prstGeom>
+                    <a:noFill/>
+                    <a:ln>
+                      <a:noFill/>
+                    </a:ln>
+                  </pic:spPr>
+                </pic:pic>
+              </a:graphicData>
+            </a:graphic>
+            <wp14:sizeRelH relativeFrom="page">
+              <wp14:pctWidth>0</wp14:pctWidth>
+            </wp14:sizeRelH>
+            <wp14:sizeRelV relativeFrom="page">
+              <wp14:pctHeight>0</wp14:pctHeight>
+            </wp14:sizeRelV>
+          </wp:anchor>
+        </w:drawing>
+      </w:r>
+      <w:r>
+        <w:rPr>
+          <w:noProof/>
+        </w:rPr>
+        <mc:AlternateContent>
+          <mc:Choice Requires="wps">
+            <w:drawing>
+              <wp:anchor distT="0" distB="0" distL="114300" distR="114300" simplePos="0" relativeHeight="251667456" behindDoc="0" locked="0" layoutInCell="1" allowOverlap="1" wp14:anchorId="21553BBE" wp14:editId="1A22BE27">
+                <wp:simplePos x="0" y="0"/>
+                <wp:positionH relativeFrom="page">
+                  <wp:align>right</wp:align>
+                </wp:positionH>
+                <wp:positionV relativeFrom="paragraph">
+                  <wp:posOffset>4332605</wp:posOffset>
+                </wp:positionV>
+                <wp:extent cx="5838825" cy="635"/>
+                <wp:effectExtent l="0" t="0" r="9525" b="0"/>
+                <wp:wrapThrough wrapText="bothSides">
+                  <wp:wrapPolygon edited="0">
+                    <wp:start x="0" y="0"/>
+                    <wp:lineTo x="0" y="20010"/>
+                    <wp:lineTo x="21565" y="20010"/>
+                    <wp:lineTo x="21565" y="0"/>
+                    <wp:lineTo x="0" y="0"/>
+                  </wp:wrapPolygon>
+                </wp:wrapThrough>
+                <wp:docPr id="9" name="Tekstvak 9"/>
+                <wp:cNvGraphicFramePr/>
+                <a:graphic xmlns:a="http://schemas.openxmlformats.org/drawingml/2006/main">
+                  <a:graphicData uri="http://schemas.microsoft.com/office/word/2010/wordprocessingShape">
+                    <wps:wsp>
+                      <wps:cNvSpPr txBox="1"/>
+                      <wps:spPr>
+                        <a:xfrm>
+                          <a:off x="0" y="0"/>
+                          <a:ext cx="5838825" cy="635"/>
+                        </a:xfrm>
+                        <a:prstGeom prst="rect">
+                          <a:avLst/>
+                        </a:prstGeom>
+                        <a:solidFill>
+                          <a:prstClr val="white"/>
+                        </a:solidFill>
+                        <a:ln>
+                          <a:noFill/>
+                        </a:ln>
+                      </wps:spPr>
+                      <wps:txbx>
+                        <w:txbxContent>
+                          <w:p>
+                            <w:pPr>
+                              <w:pStyle w:val="Bijschrift"/>
+                              <w:rPr>
+                                <w:noProof/>
+                                <w:sz w:val="32"/>
+                                <w:szCs w:val="32"/>
+                              </w:rPr>
+                            </w:pPr>
+                            <w:r>
+                              <w:t xml:space="preserve">Figuur </w:t>
+                            </w:r>
+                            <w:fldSimple w:instr=" SEQ Figuur \* ARABIC ">
+                              <w:r>
+                                <w:rPr>
+                                  <w:noProof/>
+                                </w:rPr>
+                                <w:t>1</w:t>
+                              </w:r>
+                            </w:fldSimple>
+                            <w:r>
+                              <w:t>: het organogram:</w:t>
+                            </w:r>
+                          </w:p>
+                        </w:txbxContent>
+                      </wps:txbx>
+                      <wps:bodyPr rot="0" spcFirstLastPara="0" vertOverflow="overflow" horzOverflow="overflow" vert="horz" wrap="square" lIns="0" tIns="0" rIns="0" bIns="0" numCol="1" spcCol="0" rtlCol="0" fromWordArt="0" anchor="t" anchorCtr="0" forceAA="0" compatLnSpc="1">
+                        <a:prstTxWarp prst="textNoShape">
+                          <a:avLst/>
+                        </a:prstTxWarp>
+                        <a:spAutoFit/>
+                      </wps:bodyPr>
+                    </wps:wsp>
+                  </a:graphicData>
+                </a:graphic>
+              </wp:anchor>
+            </w:drawing>
+          </mc:Choice>
+          <mc:Fallback>
+            <w:pict>
+              <v:shape w14:anchorId="21553BBE" id="Tekstvak 9" o:spid="_x0000_s1029" type="#_x0000_t202" style="position:absolute;margin-left:408.55pt;margin-top:341.15pt;width:459.75pt;height:.05pt;z-index:251667456;visibility:visible;mso-wrap-style:square;mso-wrap-distance-left:9pt;mso-wrap-distance-top:0;mso-wrap-distance-right:9pt;mso-wrap-distance-bottom:0;mso-position-horizontal:right;mso-position-horizontal-relative:page;mso-position-vertical:absolute;mso-position-vertical-relative:text;v-text-anchor:top" o:gfxdata="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" stroked="f">
+                <v:textbox style="mso-fit-shape-to-text:t" inset="0,0,0,0">
+                  <w:txbxContent>
+                    <w:p>
+                      <w:pPr>
+                        <w:pStyle w:val="Bijschrift"/>
+                        <w:rPr>
+                          <w:noProof/>
+                          <w:sz w:val="32"/>
+                          <w:szCs w:val="32"/>
+                        </w:rPr>
+                      </w:pPr>
+                      <w:r>
+                        <w:t xml:space="preserve">Figuur </w:t>
+                      </w:r>
+                      <w:fldSimple w:instr=" SEQ Figuur \* ARABIC ">
+                        <w:r>
+                          <w:rPr>
+                            <w:noProof/>
+                          </w:rPr>
+                          <w:t>1</w:t>
+                        </w:r>
+                      </w:fldSimple>
+                      <w:r>
+                        <w:t>: het organogram:</w:t>
+                      </w:r>
+                    </w:p>
+                  </w:txbxContent>
+                </v:textbox>
+                <w10:wrap type="through" anchorx="page"/>
+              </v:shape>
+            </w:pict>
+          </mc:Fallback>
+        </mc:AlternateContent>
+      </w:r>
       <w:r>
         <w:t>De facturen zijn ook al degelijk v</w:t>
       </w:r>
@@ -2678,32 +2862,75 @@
       </w:r>
       <w:r>
         <w:rPr>
+          <w:noProof/>
           <w:sz w:val="32"/>
           <w:szCs w:val="32"/>
         </w:rPr>
-        <w:br w:type="page"/>
-      </w:r>
-    </w:p>
-    <w:p>
-      <w:pPr>
-        <w:pStyle w:val="Kop2"/>
+        <w:t xml:space="preserve"> </w:t>
+      </w:r>
+    </w:p>
+    <w:p>
+      <w:r>
+        <w:t xml:space="preserve">De resterende zaken waren nog een facebook pagina op te starten, dit was in enkele uren klaar na wat fotoshop-werk. </w:t>
+      </w:r>
+      <w:r>
+        <w:br/>
+        <w:t>Deze bevind zich op ‘</w:t>
+      </w:r>
+      <w:r>
+        <w:t>www.facebook.com/</w:t>
+      </w:r>
+      <w:proofErr w:type="spellStart"/>
+      <w:r>
+        <w:t>ITIssuesVlajo</w:t>
+      </w:r>
+      <w:proofErr w:type="spellEnd"/>
+      <w:r>
+        <w:t>/</w:t>
+      </w:r>
+      <w:r>
+        <w:t>’</w:t>
+      </w:r>
+    </w:p>
+    <w:p>
+      <w:r>
+        <w:t>De goedkeuring van VLAJO voor de keuze van branche en taak was zonder enige problemen verlopen, wij kregen wel de opmerking om in verband met garantievoorwaarden op te letten. Dit is ook meegenomen naar de uitvoering.</w:t>
+      </w:r>
+    </w:p>
+    <w:p>
+      <w:r>
         <w:rPr>
           <w:sz w:val="32"/>
           <w:szCs w:val="32"/>
         </w:rPr>
-      </w:pPr>
-      <w:bookmarkStart w:id="30" w:name="_Toc529345835"/>
-      <w:r>
+        <w:br w:type="page"/>
+      </w:r>
+    </w:p>
+    <w:p>
+      <w:pPr>
+        <w:pStyle w:val="Kop2"/>
         <w:rPr>
           <w:sz w:val="32"/>
           <w:szCs w:val="32"/>
         </w:rPr>
+      </w:pPr>
+      <w:bookmarkStart w:id="24" w:name="_Toc535326937"/>
+      <w:r>
+        <w:rPr>
+          <w:sz w:val="32"/>
+          <w:szCs w:val="32"/>
+        </w:rPr>
         <w:lastRenderedPageBreak/>
         <w:t>Uitvoering</w:t>
       </w:r>
-      <w:bookmarkEnd w:id="30"/>
+      <w:bookmarkEnd w:id="24"/>
     </w:p>
     <w:p/>
+    <w:p>
+      <w:r>
+        <w:br w:type="page"/>
+      </w:r>
+    </w:p>
     <w:p>
       <w:pPr>
         <w:rPr>
@@ -2713,9 +2940,26 @@
           <w:szCs w:val="26"/>
         </w:rPr>
       </w:pPr>
-      <w:r>
-        <w:br w:type="page"/>
-      </w:r>
+    </w:p>
+    <w:p>
+      <w:pPr>
+        <w:rPr>
+          <w:rFonts w:asciiTheme="majorHAnsi" w:eastAsiaTheme="majorEastAsia" w:hAnsiTheme="majorHAnsi" w:cstheme="majorBidi"/>
+          <w:color w:val="374C80" w:themeColor="accent1" w:themeShade="BF"/>
+          <w:sz w:val="26"/>
+          <w:szCs w:val="26"/>
+        </w:rPr>
+      </w:pPr>
+    </w:p>
+    <w:p>
+      <w:pPr>
+        <w:rPr>
+          <w:rFonts w:asciiTheme="majorHAnsi" w:eastAsiaTheme="majorEastAsia" w:hAnsiTheme="majorHAnsi" w:cstheme="majorBidi"/>
+          <w:color w:val="374C80" w:themeColor="accent1" w:themeShade="BF"/>
+          <w:sz w:val="26"/>
+          <w:szCs w:val="26"/>
+        </w:rPr>
+      </w:pPr>
     </w:p>
     <w:p>
       <w:pPr>
@@ -2725,16 +2969,15 @@
           <w:szCs w:val="32"/>
         </w:rPr>
       </w:pPr>
-      <w:bookmarkStart w:id="31" w:name="_Toc529345836"/>
+      <w:bookmarkStart w:id="25" w:name="_Toc535326938"/>
       <w:r>
         <w:rPr>
           <w:sz w:val="32"/>
           <w:szCs w:val="32"/>
         </w:rPr>
-        <w:lastRenderedPageBreak/>
         <w:t>Afsluiten</w:t>
       </w:r>
-      <w:bookmarkEnd w:id="31"/>
+      <w:bookmarkEnd w:id="25"/>
     </w:p>
     <w:p/>
     <w:p>
@@ -2750,7 +2993,7 @@
           <w:szCs w:val="72"/>
         </w:rPr>
       </w:pPr>
-      <w:bookmarkStart w:id="32" w:name="_Toc529345837"/>
+      <w:bookmarkStart w:id="26" w:name="_Toc535326939"/>
       <w:r>
         <w:rPr>
           <w:sz w:val="72"/>
@@ -2759,7 +3002,7 @@
         <w:lastRenderedPageBreak/>
         <w:t>Functieverdeling</w:t>
       </w:r>
-      <w:bookmarkEnd w:id="32"/>
+      <w:bookmarkEnd w:id="26"/>
     </w:p>
     <w:p/>
     <w:p>
@@ -2770,7 +3013,7 @@
           <w:szCs w:val="32"/>
         </w:rPr>
       </w:pPr>
-      <w:bookmarkStart w:id="33" w:name="_Toc529345838"/>
+      <w:bookmarkStart w:id="27" w:name="_Toc535326940"/>
       <w:r>
         <w:rPr>
           <w:sz w:val="32"/>
@@ -2778,7 +3021,47 @@
         </w:rPr>
         <w:t>Mijn Functies</w:t>
       </w:r>
-      <w:bookmarkEnd w:id="33"/>
+      <w:bookmarkEnd w:id="27"/>
+    </w:p>
+    <w:p>
+      <w:r>
+        <w:br/>
+        <w:t>De functie die ik vooral opnam was de effectieve uitvoering van reparaties. Dit was geen grote uitdaging door mijn grote kennis in dit gebied. Een van de grote uitdagingen die ik al snel hierin ondervond was de vraag van wanneer. Door dat ICT spullen niet al te gemakkelijk zijn voor verplaatsing, was de keuze van mee naar huis nemen al snel uitgesloten. Daardoor heb ik er voor geopteerd om di</w:t>
+      </w:r>
+      <w:r>
+        <w:t xml:space="preserve">t zoveel mogelijk tijdens lessen ICT en bedrijfsbeheer te doen. Dit is na de onderhandelingen met leerkrachten geen probleem meer gebleken. </w:t>
+      </w:r>
+    </w:p>
+    <w:p>
+      <w:r>
+        <w:t>Nog een van de taken die ik heb opgenomen was marketing. Dit is een van de zaken waar ik duidelijk geen grote basis van had en daardoor ook voor een groot stuk niet geweldig werk leverde. Momenteel laten we dit even zo liggen en zodra de kans komt om dit aan te pakken gaan we met het volledige team dit herwerken.</w:t>
+      </w:r>
+    </w:p>
+    <w:p>
+      <w:r>
+        <w:t>Het aankopen van materiaal viel samen met marketing volledig op mijn schouders. Hier is eigenlijk ook nooit echt veel gebruik van gemaakt doordat we maar 1 reparatie moesten uitvoeren die een vervangonderdeel nodig had. Dat een geval was meer bepaald een nieuw toetsenbord van een HP laptop. Gezien de natuur van de laptop en HP hun focus op bedrijfslaptops was hiervoor een vervangonderdeel vinden geen enkel probleem.</w:t>
+      </w:r>
+    </w:p>
+    <w:p>
+      <w:r>
+        <w:t xml:space="preserve">Als laatste was de verkoop een van de zaken die ik vooral met Ruben heb opgenomen na meerdere signalen van </w:t>
+      </w:r>
+      <w:r>
+        <w:t xml:space="preserve">Jeroen en </w:t>
+      </w:r>
+      <w:proofErr w:type="spellStart"/>
+      <w:r>
+        <w:t>Tanguy</w:t>
+      </w:r>
+      <w:proofErr w:type="spellEnd"/>
+      <w:r>
+        <w:t xml:space="preserve"> hun onbekwaamheid om professioneel met klanten om te gaan. Dit was uiteindelijk ook niet meer dan facturen opstellen en de mailcommunicatie goed laten verlopen. Ruben pakte het meer volledige plaatje op.</w:t>
+      </w:r>
+      <w:bookmarkStart w:id="28" w:name="_GoBack"/>
+      <w:bookmarkEnd w:id="28"/>
+      <w:r>
+        <w:t xml:space="preserve"> </w:t>
+      </w:r>
     </w:p>
     <w:p/>
     <w:p>
@@ -2794,7 +3077,7 @@
           <w:szCs w:val="32"/>
         </w:rPr>
       </w:pPr>
-      <w:bookmarkStart w:id="34" w:name="_Toc529345839"/>
+      <w:bookmarkStart w:id="29" w:name="_Toc535326941"/>
       <w:r>
         <w:rPr>
           <w:sz w:val="32"/>
@@ -2803,7 +3086,7 @@
         <w:lastRenderedPageBreak/>
         <w:t>Functies in het bedrijf</w:t>
       </w:r>
-      <w:bookmarkEnd w:id="34"/>
+      <w:bookmarkEnd w:id="29"/>
     </w:p>
     <w:p/>
     <w:p>
@@ -2819,7 +3102,7 @@
           <w:szCs w:val="72"/>
         </w:rPr>
       </w:pPr>
-      <w:bookmarkStart w:id="35" w:name="_Toc529345840"/>
+      <w:bookmarkStart w:id="30" w:name="_Toc535326942"/>
       <w:r>
         <w:rPr>
           <w:sz w:val="72"/>
@@ -2828,7 +3111,7 @@
         <w:lastRenderedPageBreak/>
         <w:t>Besluit</w:t>
       </w:r>
-      <w:bookmarkEnd w:id="35"/>
+      <w:bookmarkEnd w:id="30"/>
     </w:p>
     <w:p/>
     <w:p>
@@ -2844,7 +3127,7 @@
           <w:szCs w:val="72"/>
         </w:rPr>
       </w:pPr>
-      <w:bookmarkStart w:id="36" w:name="_Toc529345841"/>
+      <w:bookmarkStart w:id="31" w:name="_Toc535326943"/>
       <w:r>
         <w:rPr>
           <w:sz w:val="72"/>
@@ -2853,7 +3136,7 @@
         <w:lastRenderedPageBreak/>
         <w:t>Bijlage</w:t>
       </w:r>
-      <w:bookmarkEnd w:id="36"/>
+      <w:bookmarkEnd w:id="31"/>
     </w:p>
     <w:p/>
     <w:p>
@@ -2864,7 +3147,7 @@
           <w:szCs w:val="32"/>
         </w:rPr>
       </w:pPr>
-      <w:bookmarkStart w:id="37" w:name="_Toc529345842"/>
+      <w:bookmarkStart w:id="32" w:name="_Toc535326944"/>
       <w:r>
         <w:rPr>
           <w:sz w:val="32"/>
@@ -2872,7 +3155,7 @@
         </w:rPr>
         <w:t>Logboek</w:t>
       </w:r>
-      <w:bookmarkEnd w:id="37"/>
+      <w:bookmarkEnd w:id="32"/>
     </w:p>
     <w:p/>
     <w:p>
@@ -2888,7 +3171,7 @@
           <w:szCs w:val="32"/>
         </w:rPr>
       </w:pPr>
-      <w:bookmarkStart w:id="38" w:name="_Toc529345843"/>
+      <w:bookmarkStart w:id="33" w:name="_Toc535326945"/>
       <w:r>
         <w:rPr>
           <w:sz w:val="32"/>
@@ -2897,7 +3180,7 @@
         <w:lastRenderedPageBreak/>
         <w:t>Marketing</w:t>
       </w:r>
-      <w:bookmarkEnd w:id="38"/>
+      <w:bookmarkEnd w:id="33"/>
     </w:p>
     <w:p/>
     <w:p>
@@ -2913,7 +3196,7 @@
           <w:szCs w:val="32"/>
         </w:rPr>
       </w:pPr>
-      <w:bookmarkStart w:id="39" w:name="_Toc529345844"/>
+      <w:bookmarkStart w:id="34" w:name="_Toc535326946"/>
       <w:r>
         <w:rPr>
           <w:sz w:val="32"/>
@@ -2922,7 +3205,7 @@
         <w:lastRenderedPageBreak/>
         <w:t>Aankoop/verkoop</w:t>
       </w:r>
-      <w:bookmarkEnd w:id="39"/>
+      <w:bookmarkEnd w:id="34"/>
     </w:p>
     <w:p/>
     <w:p>
@@ -2951,7 +3234,7 @@
                     <pic:cNvPicPr/>
                   </pic:nvPicPr>
                   <pic:blipFill>
-                    <a:blip r:embed="rId15"/>
+                    <a:blip r:embed="rId17"/>
                     <a:stretch>
                       <a:fillRect/>
                     </a:stretch>
@@ -2973,35 +3256,104 @@
       </w:r>
     </w:p>
     <w:p>
-      <w:commentRangeStart w:id="40"/>
-      <w:r>
-        <w:t>Stockbeheer</w:t>
-      </w:r>
-      <w:commentRangeEnd w:id="40"/>
-      <w:r>
-        <w:rPr>
-          <w:rStyle w:val="Verwijzingopmerking"/>
-        </w:rPr>
-        <w:commentReference w:id="40"/>
-      </w:r>
-      <w:r>
-        <w:t>:</w:t>
-      </w:r>
+      <w:r>
+        <w:br/>
+      </w:r>
+      <w:r>
+        <w:br/>
+      </w:r>
+      <w:r>
+        <w:br/>
+      </w:r>
+      <w:r>
+        <w:br/>
+      </w:r>
+      <w:r>
+        <w:br/>
+      </w:r>
+      <w:r>
+        <w:br/>
+      </w:r>
+      <w:r>
+        <w:br/>
+      </w:r>
+      <w:r>
+        <w:br/>
+      </w:r>
+      <w:r>
+        <w:br/>
+      </w:r>
+      <w:r>
+        <w:br/>
+      </w:r>
+      <w:r>
+        <w:br/>
+      </w:r>
+      <w:r>
+        <w:br/>
+      </w:r>
+      <w:r>
+        <w:br/>
+      </w:r>
+      <w:r>
+        <w:br/>
+      </w:r>
+      <w:r>
+        <w:br/>
+      </w:r>
+      <w:r>
+        <w:br/>
+      </w:r>
+      <w:r>
+        <w:br/>
+      </w:r>
+      <w:r>
+        <w:br/>
+      </w:r>
+    </w:p>
+    <w:p>
+      <w:pPr>
+        <w:pStyle w:val="Kop2"/>
+        <w:rPr>
+          <w:sz w:val="32"/>
+          <w:szCs w:val="32"/>
+        </w:rPr>
+      </w:pPr>
+      <w:bookmarkStart w:id="35" w:name="_Toc535326947"/>
+      <w:r>
+        <w:rPr>
+          <w:sz w:val="32"/>
+          <w:szCs w:val="32"/>
+        </w:rPr>
+        <w:lastRenderedPageBreak/>
+        <w:t>Ondernemingsplan</w:t>
+      </w:r>
+      <w:bookmarkEnd w:id="35"/>
+    </w:p>
+    <w:p/>
+    <w:p>
+      <w:r>
+        <w:t xml:space="preserve">-&gt; Tijdelijke </w:t>
+      </w:r>
+      <w:proofErr w:type="spellStart"/>
+      <w:r>
+        <w:t>placeholder</w:t>
+      </w:r>
+      <w:proofErr w:type="spellEnd"/>
+      <w:r>
+        <w:t xml:space="preserve"> &lt;- </w:t>
+      </w:r>
+    </w:p>
+    <w:p>
       <w:r>
         <w:rPr>
           <w:noProof/>
         </w:rPr>
-        <w:t xml:space="preserve"> </w:t>
-      </w:r>
-      <w:r>
-        <w:rPr>
-          <w:noProof/>
-        </w:rPr>
         <w:drawing>
-          <wp:inline distT="0" distB="0" distL="0" distR="0" wp14:anchorId="208E9756" wp14:editId="593DB366">
-            <wp:extent cx="5603482" cy="3733800"/>
-            <wp:effectExtent l="0" t="0" r="0" b="0"/>
-            <wp:docPr id="11" name="Afbeelding 11"/>
+          <wp:inline distT="0" distB="0" distL="0" distR="0" wp14:anchorId="1FCD2B03" wp14:editId="1CF7DAB3">
+            <wp:extent cx="5753100" cy="3857625"/>
+            <wp:effectExtent l="0" t="0" r="0" b="9525"/>
+            <wp:docPr id="7" name="Afbeelding 7" descr="C:\Users\sebas\Desktop\thumbnail.png"/>
             <wp:cNvGraphicFramePr>
               <a:graphicFrameLocks xmlns:a="http://schemas.openxmlformats.org/drawingml/2006/main" noChangeAspect="1"/>
             </wp:cNvGraphicFramePr>
@@ -3009,23 +3361,36 @@
               <a:graphicData uri="http://schemas.openxmlformats.org/drawingml/2006/picture">
                 <pic:pic xmlns:pic="http://schemas.openxmlformats.org/drawingml/2006/picture">
                   <pic:nvPicPr>
-                    <pic:cNvPr id="1" name=""/>
-                    <pic:cNvPicPr/>
+                    <pic:cNvPr id="0" name="Picture 1" descr="C:\Users\sebas\Desktop\thumbnail.png"/>
+                    <pic:cNvPicPr>
+                      <a:picLocks noChangeAspect="1" noChangeArrowheads="1"/>
+                    </pic:cNvPicPr>
                   </pic:nvPicPr>
                   <pic:blipFill>
-                    <a:blip r:embed="rId16"/>
+                    <a:blip r:embed="rId16">
+                      <a:extLst>
+                        <a:ext uri="{28A0092B-C50C-407E-A947-70E740481C1C}">
+                          <a14:useLocalDpi xmlns:a14="http://schemas.microsoft.com/office/drawing/2010/main" val="0"/>
+                        </a:ext>
+                      </a:extLst>
+                    </a:blip>
+                    <a:srcRect/>
                     <a:stretch>
                       <a:fillRect/>
                     </a:stretch>
                   </pic:blipFill>
-                  <pic:spPr>
+                  <pic:spPr bwMode="auto">
                     <a:xfrm>
                       <a:off x="0" y="0"/>
-                      <a:ext cx="5639299" cy="3757666"/>
+                      <a:ext cx="5753100" cy="3857625"/>
                     </a:xfrm>
                     <a:prstGeom prst="rect">
                       <a:avLst/>
                     </a:prstGeom>
+                    <a:noFill/>
+                    <a:ln>
+                      <a:noFill/>
+                    </a:ln>
                   </pic:spPr>
                 </pic:pic>
               </a:graphicData>
@@ -3033,36 +3398,14 @@
           </wp:inline>
         </w:drawing>
       </w:r>
-    </w:p>
-    <w:p/>
-    <w:p>
-      <w:pPr>
-        <w:pStyle w:val="Kop2"/>
-        <w:rPr>
-          <w:sz w:val="32"/>
-          <w:szCs w:val="32"/>
-        </w:rPr>
-      </w:pPr>
-      <w:bookmarkStart w:id="41" w:name="_Toc529345845"/>
-      <w:r>
-        <w:rPr>
-          <w:sz w:val="32"/>
-          <w:szCs w:val="32"/>
-        </w:rPr>
-        <w:t>Ondernemingsplan</w:t>
-      </w:r>
-      <w:bookmarkEnd w:id="41"/>
-    </w:p>
-    <w:p/>
-    <w:p>
       <w:r>
         <w:br w:type="page"/>
       </w:r>
     </w:p>
     <w:p/>
     <w:sectPr>
-      <w:footerReference w:type="default" r:id="rId17"/>
-      <w:footerReference w:type="first" r:id="rId18"/>
+      <w:footerReference w:type="default" r:id="rId18"/>
+      <w:footerReference w:type="first" r:id="rId19"/>
       <w:pgSz w:w="11906" w:h="16838"/>
       <w:pgMar w:top="1417" w:right="1417" w:bottom="1417" w:left="1417" w:header="708" w:footer="708" w:gutter="0"/>
       <w:pgNumType w:start="0"/>
@@ -3402,12 +3745,7 @@
         <w:annotationRef/>
       </w:r>
       <w:r>
-        <w:t xml:space="preserve">Je gebruikt te veel </w:t>
-      </w:r>
-      <w:bookmarkStart w:id="18" w:name="_GoBack"/>
-      <w:bookmarkEnd w:id="18"/>
-      <w:r>
-        <w:t xml:space="preserve">‘VERDER’, probeer andere signaalwoorden te gebruiken: ten eerste, ten tweede, … </w:t>
+        <w:t xml:space="preserve">Je gebruikt te veel ‘VERDER’, probeer andere signaalwoorden te gebruiken: ten eerste, ten tweede, … </w:t>
       </w:r>
     </w:p>
   </w:comment>
@@ -3435,7 +3773,7 @@
       </w:r>
     </w:p>
   </w:comment>
-  <w:comment w:id="19" w:author="ilse josson" w:date="2018-11-06T09:00:00Z" w:initials="ij">
+  <w:comment w:id="18" w:author="ilse josson" w:date="2018-11-06T09:03:00Z" w:initials="ij">
     <w:p>
       <w:pPr>
         <w:pStyle w:val="Tekstopmerking"/>
@@ -3447,11 +3785,11 @@
         <w:annotationRef/>
       </w:r>
       <w:r>
-        <w:t>De voorbereiding</w:t>
+        <w:t>Plaats dit bij ‘domein’.</w:t>
       </w:r>
     </w:p>
   </w:comment>
-  <w:comment w:id="20" w:author="ilse josson" w:date="2018-11-06T09:01:00Z" w:initials="ij">
+  <w:comment w:id="19" w:author="ilse josson" w:date="2018-11-06T09:10:00Z" w:initials="ij">
     <w:p>
       <w:pPr>
         <w:pStyle w:val="Tekstopmerking"/>
@@ -3463,11 +3801,11 @@
         <w:annotationRef/>
       </w:r>
       <w:r>
-        <w:t>Dit is een rare zin – herformuleer.</w:t>
+        <w:t xml:space="preserve">Je kan hier uitleg geven over de naam, het logo en de baseline, je kan die allen toevoegen. Je kan deze huisstijl gebruiken voor je GIP. </w:t>
       </w:r>
     </w:p>
   </w:comment>
-  <w:comment w:id="21" w:author="ilse josson" w:date="2018-11-06T09:01:00Z" w:initials="ij">
+  <w:comment w:id="20" w:author="3ncrypt 404" w:date="2019-01-15T13:11:00Z" w:initials="34">
     <w:p>
       <w:pPr>
         <w:pStyle w:val="Tekstopmerking"/>
@@ -3479,11 +3817,19 @@
         <w:annotationRef/>
       </w:r>
       <w:r>
-        <w:t xml:space="preserve">Toch ZIJN we er reeds in geslaagd om … </w:t>
+        <w:t xml:space="preserve">Denk dat de huisstijl van </w:t>
+      </w:r>
+      <w:proofErr w:type="spellStart"/>
+      <w:r>
+        <w:t>ITissues</w:t>
+      </w:r>
+      <w:proofErr w:type="spellEnd"/>
+      <w:r>
+        <w:t xml:space="preserve"> niet de meest gepaste is voor een GIP, daardoor verkies ik deze simpele maar zakelijke</w:t>
       </w:r>
     </w:p>
   </w:comment>
-  <w:comment w:id="22" w:author="ilse josson" w:date="2018-11-06T09:03:00Z" w:initials="ij">
+  <w:comment w:id="21" w:author="ilse josson" w:date="2018-11-06T09:08:00Z" w:initials="ij">
     <w:p>
       <w:pPr>
         <w:pStyle w:val="Tekstopmerking"/>
@@ -3495,11 +3841,11 @@
         <w:annotationRef/>
       </w:r>
       <w:r>
-        <w:t>Je kan het organogram toevoegen.</w:t>
+        <w:t>herhaling – zie twee zinnen terug – misschien deze zin overhouden en in de eerste zin weglaten?</w:t>
       </w:r>
     </w:p>
   </w:comment>
-  <w:comment w:id="23" w:author="ilse josson" w:date="2018-11-06T09:03:00Z" w:initials="ij">
+  <w:comment w:id="22" w:author="ilse josson" w:date="2018-11-06T09:08:00Z" w:initials="ij">
     <w:p>
       <w:pPr>
         <w:pStyle w:val="Tekstopmerking"/>
@@ -3511,11 +3857,11 @@
         <w:annotationRef/>
       </w:r>
       <w:r>
-        <w:t>Plaats dit bij ‘domein’.</w:t>
+        <w:t>een woord: DEZELFDE</w:t>
       </w:r>
     </w:p>
   </w:comment>
-  <w:comment w:id="24" w:author="ilse josson" w:date="2018-11-06T09:06:00Z" w:initials="ij">
+  <w:comment w:id="23" w:author="ilse josson" w:date="2018-11-06T09:09:00Z" w:initials="ij">
     <w:p>
       <w:pPr>
         <w:pStyle w:val="Tekstopmerking"/>
@@ -3527,103 +3873,7 @@
         <w:annotationRef/>
       </w:r>
       <w:r>
-        <w:t>Tijd investeren IN het opstellen …</w:t>
-      </w:r>
-    </w:p>
-  </w:comment>
-  <w:comment w:id="25" w:author="ilse josson" w:date="2018-11-06T09:10:00Z" w:initials="ij">
-    <w:p>
-      <w:pPr>
-        <w:pStyle w:val="Tekstopmerking"/>
-      </w:pPr>
-      <w:r>
-        <w:rPr>
-          <w:rStyle w:val="Verwijzingopmerking"/>
-        </w:rPr>
-        <w:annotationRef/>
-      </w:r>
-      <w:r>
-        <w:t xml:space="preserve">Je kan hier uitleg geven over de naam, het logo en de baseline, je kan die allen toevoegen. Je kan deze huisstijl gebruiken voor je GIP. </w:t>
-      </w:r>
-    </w:p>
-  </w:comment>
-  <w:comment w:id="26" w:author="ilse josson" w:date="2018-11-06T09:07:00Z" w:initials="ij">
-    <w:p>
-      <w:pPr>
-        <w:pStyle w:val="Tekstopmerking"/>
-      </w:pPr>
-      <w:r>
-        <w:rPr>
-          <w:rStyle w:val="Verwijzingopmerking"/>
-        </w:rPr>
-        <w:annotationRef/>
-      </w:r>
-      <w:r>
-        <w:t>weergeeft</w:t>
-      </w:r>
-    </w:p>
-  </w:comment>
-  <w:comment w:id="27" w:author="ilse josson" w:date="2018-11-06T09:08:00Z" w:initials="ij">
-    <w:p>
-      <w:pPr>
-        <w:pStyle w:val="Tekstopmerking"/>
-      </w:pPr>
-      <w:r>
-        <w:rPr>
-          <w:rStyle w:val="Verwijzingopmerking"/>
-        </w:rPr>
-        <w:annotationRef/>
-      </w:r>
-      <w:r>
-        <w:t>herhaling – zie twee zinnen terug – misschien deze zin overhouden en in de eerste zin weglaten?</w:t>
-      </w:r>
-    </w:p>
-  </w:comment>
-  <w:comment w:id="28" w:author="ilse josson" w:date="2018-11-06T09:08:00Z" w:initials="ij">
-    <w:p>
-      <w:pPr>
-        <w:pStyle w:val="Tekstopmerking"/>
-      </w:pPr>
-      <w:r>
-        <w:rPr>
-          <w:rStyle w:val="Verwijzingopmerking"/>
-        </w:rPr>
-        <w:annotationRef/>
-      </w:r>
-      <w:r>
-        <w:t>een woord: DEZELFDE</w:t>
-      </w:r>
-    </w:p>
-  </w:comment>
-  <w:comment w:id="29" w:author="ilse josson" w:date="2018-11-06T09:09:00Z" w:initials="ij">
-    <w:p>
-      <w:pPr>
-        <w:pStyle w:val="Tekstopmerking"/>
-      </w:pPr>
-      <w:r>
-        <w:rPr>
-          <w:rStyle w:val="Verwijzingopmerking"/>
-        </w:rPr>
-        <w:annotationRef/>
-      </w:r>
-      <w:r>
         <w:t>JE kan het organogram hier toevoegen.</w:t>
-      </w:r>
-    </w:p>
-  </w:comment>
-  <w:comment w:id="40" w:author="ilse josson" w:date="2018-11-06T09:14:00Z" w:initials="ij">
-    <w:p>
-      <w:pPr>
-        <w:pStyle w:val="Tekstopmerking"/>
-      </w:pPr>
-      <w:r>
-        <w:rPr>
-          <w:rStyle w:val="Verwijzingopmerking"/>
-        </w:rPr>
-        <w:annotationRef/>
-      </w:r>
-      <w:r>
-        <w:t>Dit document werd niet opgenomen in je tekst.</w:t>
       </w:r>
     </w:p>
   </w:comment>
@@ -3637,28 +3887,22 @@
   <w15:commentEx w15:paraId="64DBC015" w15:done="1"/>
   <w15:commentEx w15:paraId="3B7CF22B" w15:done="1"/>
   <w15:commentEx w15:paraId="2658770D" w15:done="1"/>
-  <w15:commentEx w15:paraId="3B891DB5" w15:done="0"/>
+  <w15:commentEx w15:paraId="3B891DB5" w15:done="1"/>
   <w15:commentEx w15:paraId="0776E119" w15:done="1"/>
   <w15:commentEx w15:paraId="027E850B" w15:done="1"/>
-  <w15:commentEx w15:paraId="454B13A7" w15:done="0"/>
+  <w15:commentEx w15:paraId="454B13A7" w15:done="1"/>
   <w15:commentEx w15:paraId="6B29089B" w15:done="1"/>
   <w15:commentEx w15:paraId="06460E7A" w15:done="1"/>
-  <w15:commentEx w15:paraId="418DFC9B" w15:done="0"/>
-  <w15:commentEx w15:paraId="1EB1581C" w15:done="0"/>
-  <w15:commentEx w15:paraId="04F65542" w15:done="0"/>
-  <w15:commentEx w15:paraId="56570CC3" w15:done="0"/>
-  <w15:commentEx w15:paraId="17F52447" w15:done="0"/>
-  <w15:commentEx w15:paraId="079D3893" w15:done="0"/>
-  <w15:commentEx w15:paraId="215BB86B" w15:done="0"/>
-  <w15:commentEx w15:paraId="43B3653B" w15:done="0"/>
-  <w15:commentEx w15:paraId="28188243" w15:done="0"/>
-  <w15:commentEx w15:paraId="1D2625B7" w15:done="0"/>
-  <w15:commentEx w15:paraId="7B548968" w15:done="0"/>
-  <w15:commentEx w15:paraId="5D54064F" w15:done="0"/>
-  <w15:commentEx w15:paraId="2E8FD074" w15:done="0"/>
-  <w15:commentEx w15:paraId="27B92629" w15:done="0"/>
-  <w15:commentEx w15:paraId="2AFC7F78" w15:done="0"/>
-  <w15:commentEx w15:paraId="7EEB7F4F" w15:done="0"/>
+  <w15:commentEx w15:paraId="418DFC9B" w15:done="1"/>
+  <w15:commentEx w15:paraId="1EB1581C" w15:done="1"/>
+  <w15:commentEx w15:paraId="04F65542" w15:done="1"/>
+  <w15:commentEx w15:paraId="56570CC3" w15:done="1"/>
+  <w15:commentEx w15:paraId="28188243" w15:done="1"/>
+  <w15:commentEx w15:paraId="7B548968" w15:done="1"/>
+  <w15:commentEx w15:paraId="0E7CE6FD" w15:paraIdParent="7B548968" w15:done="1"/>
+  <w15:commentEx w15:paraId="2E8FD074" w15:done="1"/>
+  <w15:commentEx w15:paraId="27B92629" w15:done="1"/>
+  <w15:commentEx w15:paraId="2AFC7F78" w15:done="1"/>
 </w15:commentsEx>
 </file>
 
@@ -3678,18 +3922,12 @@
   <w16cid:commentId w16cid:paraId="1EB1581C" w16cid:durableId="1F8BD5DC"/>
   <w16cid:commentId w16cid:paraId="04F65542" w16cid:durableId="1F8BD7A7"/>
   <w16cid:commentId w16cid:paraId="56570CC3" w16cid:durableId="1F8BD961"/>
-  <w16cid:commentId w16cid:paraId="17F52447" w16cid:durableId="1F8BD6C6"/>
-  <w16cid:commentId w16cid:paraId="079D3893" w16cid:durableId="1F8BD6D1"/>
-  <w16cid:commentId w16cid:paraId="215BB86B" w16cid:durableId="1F8BD702"/>
-  <w16cid:commentId w16cid:paraId="43B3653B" w16cid:durableId="1F8BD77F"/>
   <w16cid:commentId w16cid:paraId="28188243" w16cid:durableId="1F8BD761"/>
-  <w16cid:commentId w16cid:paraId="1D2625B7" w16cid:durableId="1F8BD814"/>
   <w16cid:commentId w16cid:paraId="7B548968" w16cid:durableId="1F8BD915"/>
-  <w16cid:commentId w16cid:paraId="5D54064F" w16cid:durableId="1F8BD834"/>
+  <w16cid:commentId w16cid:paraId="0E7CE6FD" w16cid:durableId="1FE85A6E"/>
   <w16cid:commentId w16cid:paraId="2E8FD074" w16cid:durableId="1F8BD88C"/>
   <w16cid:commentId w16cid:paraId="27B92629" w16cid:durableId="1F8BD873"/>
   <w16cid:commentId w16cid:paraId="2AFC7F78" w16cid:durableId="1F8BD8C5"/>
-  <w16cid:commentId w16cid:paraId="7EEB7F4F" w16cid:durableId="1F8BDA0C"/>
 </w16cid:commentsIds>
 </file>
 
@@ -3847,7 +4085,7 @@
             </mc:Choice>
             <mc:Fallback>
               <w:pict>
-                <v:rect w14:anchorId="7B91C224" id="Rechthoek 6" o:spid="_x0000_s1029" style="position:absolute;margin-left:0;margin-top:0;width:44.55pt;height:15.1pt;rotation:180;flip:x;z-index:251661312;visibility:visible;mso-wrap-style:square;mso-width-percent:0;mso-height-percent:0;mso-wrap-distance-left:9pt;mso-wrap-distance-top:0;mso-wrap-distance-right:9pt;mso-wrap-distance-bottom:0;mso-position-horizontal:center;mso-position-horizontal-relative:right-margin-area;mso-position-vertical:center;mso-position-vertical-relative:bottom-margin-area;mso-width-percent:0;mso-height-percent:0;mso-width-relative:page;mso-height-relative:bottom-margin-area;v-text-anchor:top" o:gfxdata="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" filled="f" fillcolor="#c0504d" stroked="f" strokecolor="#5c83b4" strokeweight="2.25pt">
+                <v:rect w14:anchorId="7B91C224" id="Rechthoek 6" o:spid="_x0000_s1030" style="position:absolute;margin-left:0;margin-top:0;width:44.55pt;height:15.1pt;rotation:180;flip:x;z-index:251661312;visibility:visible;mso-wrap-style:square;mso-width-percent:0;mso-height-percent:0;mso-wrap-distance-left:9pt;mso-wrap-distance-top:0;mso-wrap-distance-right:9pt;mso-wrap-distance-bottom:0;mso-position-horizontal:center;mso-position-horizontal-relative:right-margin-area;mso-position-vertical:center;mso-position-vertical-relative:bottom-margin-area;mso-width-percent:0;mso-height-percent:0;mso-width-relative:page;mso-height-relative:bottom-margin-area;v-text-anchor:top" o:gfxdata="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" filled="f" fillcolor="#c0504d" stroked="f" strokecolor="#5c83b4" strokeweight="2.25pt">
                   <v:textbox inset=",0,,0">
                     <w:txbxContent>
                       <w:p>
@@ -4004,7 +4242,7 @@
             </mc:Choice>
             <mc:Fallback>
               <w:pict>
-                <v:rect w14:anchorId="549248D4" id="Rechthoek 5" o:spid="_x0000_s1030" style="position:absolute;margin-left:0;margin-top:0;width:44.55pt;height:15.1pt;rotation:180;flip:x;z-index:251659264;visibility:visible;mso-wrap-style:square;mso-width-percent:0;mso-height-percent:0;mso-wrap-distance-left:9pt;mso-wrap-distance-top:0;mso-wrap-distance-right:9pt;mso-wrap-distance-bottom:0;mso-position-horizontal:center;mso-position-horizontal-relative:right-margin-area;mso-position-vertical:center;mso-position-vertical-relative:bottom-margin-area;mso-width-percent:0;mso-height-percent:0;mso-width-relative:page;mso-height-relative:bottom-margin-area;v-text-anchor:top" o:gfxdata="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" filled="f" fillcolor="#c0504d" stroked="f" strokecolor="#5c83b4" strokeweight="2.25pt">
+                <v:rect w14:anchorId="549248D4" id="Rechthoek 5" o:spid="_x0000_s1031" style="position:absolute;margin-left:0;margin-top:0;width:44.55pt;height:15.1pt;rotation:180;flip:x;z-index:251659264;visibility:visible;mso-wrap-style:square;mso-width-percent:0;mso-height-percent:0;mso-wrap-distance-left:9pt;mso-wrap-distance-top:0;mso-wrap-distance-right:9pt;mso-wrap-distance-bottom:0;mso-position-horizontal:center;mso-position-horizontal-relative:right-margin-area;mso-position-vertical:center;mso-position-vertical-relative:bottom-margin-area;mso-width-percent:0;mso-height-percent:0;mso-width-relative:page;mso-height-relative:bottom-margin-area;v-text-anchor:top" o:gfxdata="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" filled="f" fillcolor="#c0504d" stroked="f" strokecolor="#5c83b4" strokeweight="2.25pt">
                   <v:textbox inset=",0,,0">
                     <w:txbxContent>
                       <w:p>
@@ -4057,10 +4295,248 @@
 </w:footnotes>
 </file>
 
+<file path=word/numbering.xml><?xml version="1.0" encoding="utf-8"?>
+<w:numbering xmlns:wpc="http://schemas.microsoft.com/office/word/2010/wordprocessingCanvas" xmlns:cx="http://schemas.microsoft.com/office/drawing/2014/chartex" xmlns:cx1="http://schemas.microsoft.com/office/drawing/2015/9/8/chartex" xmlns:cx2="http://schemas.microsoft.com/office/drawing/2015/10/21/chartex" xmlns:cx3="http://schemas.microsoft.com/office/drawing/2016/5/9/chartex" xmlns:cx4="http://schemas.microsoft.com/office/drawing/2016/5/10/chartex" xmlns:cx5="http://schemas.microsoft.com/office/drawing/2016/5/11/chartex" xmlns:cx6="http://schemas.microsoft.com/office/drawing/2016/5/12/chartex" xmlns:cx7="http://schemas.microsoft.com/office/drawing/2016/5/13/chartex" xmlns:cx8="http://schemas.microsoft.com/office/drawing/2016/5/14/chartex" xmlns:mc="http://schemas.openxmlformats.org/markup-compatibility/2006" xmlns:aink="http://schemas.microsoft.com/office/drawing/2016/ink" xmlns:am3d="http://schemas.microsoft.com/office/drawing/2017/model3d" xmlns:o="urn:schemas-microsoft-com:office:office" xmlns:r="http://schemas.openxmlformats.org/officeDocument/2006/relationships" xmlns:m="http://schemas.openxmlformats.org/officeDocument/2006/math" xmlns:v="urn:schemas-microsoft-com:vml" xmlns:wp14="http://schemas.microsoft.com/office/word/2010/wordprocessingDrawing" xmlns:wp="http://schemas.openxmlformats.org/drawingml/2006/wordprocessingDrawing" xmlns:w10="urn:schemas-microsoft-com:office:word" xmlns:w="http://schemas.openxmlformats.org/wordprocessingml/2006/main" xmlns:w14="http://schemas.microsoft.com/office/word/2010/wordml" xmlns:w15="http://schemas.microsoft.com/office/word/2012/wordml" xmlns:w16cid="http://schemas.microsoft.com/office/word/2016/wordml/cid" xmlns:w16se="http://schemas.microsoft.com/office/word/2015/wordml/symex" xmlns:wpg="http://schemas.microsoft.com/office/word/2010/wordprocessingGroup" xmlns:wpi="http://schemas.microsoft.com/office/word/2010/wordprocessingInk" xmlns:wne="http://schemas.microsoft.com/office/word/2006/wordml" xmlns:wps="http://schemas.microsoft.com/office/word/2010/wordprocessingShape" mc:Ignorable="w14 w15 w16se w16cid wp14">
+  <w:abstractNum w:abstractNumId="0" w15:restartNumberingAfterBreak="0">
+    <w:nsid w:val="24951721"/>
+    <w:multiLevelType w:val="hybridMultilevel"/>
+    <w:tmpl w:val="6A026164"/>
+    <w:lvl w:ilvl="0" w:tplc="223CE194">
+      <w:numFmt w:val="bullet"/>
+      <w:lvlText w:val=""/>
+      <w:lvlJc w:val="left"/>
+      <w:pPr>
+        <w:ind w:left="720" w:hanging="360"/>
+      </w:pPr>
+      <w:rPr>
+        <w:rFonts w:ascii="Wingdings" w:eastAsiaTheme="minorHAnsi" w:hAnsi="Wingdings" w:cstheme="minorBidi" w:hint="default"/>
+      </w:rPr>
+    </w:lvl>
+    <w:lvl w:ilvl="1" w:tplc="04090003" w:tentative="1">
+      <w:start w:val="1"/>
+      <w:numFmt w:val="bullet"/>
+      <w:lvlText w:val="o"/>
+      <w:lvlJc w:val="left"/>
+      <w:pPr>
+        <w:ind w:left="1440" w:hanging="360"/>
+      </w:pPr>
+      <w:rPr>
+        <w:rFonts w:ascii="Courier New" w:hAnsi="Courier New" w:cs="Courier New" w:hint="default"/>
+      </w:rPr>
+    </w:lvl>
+    <w:lvl w:ilvl="2" w:tplc="04090005" w:tentative="1">
+      <w:start w:val="1"/>
+      <w:numFmt w:val="bullet"/>
+      <w:lvlText w:val=""/>
+      <w:lvlJc w:val="left"/>
+      <w:pPr>
+        <w:ind w:left="2160" w:hanging="360"/>
+      </w:pPr>
+      <w:rPr>
+        <w:rFonts w:ascii="Wingdings" w:hAnsi="Wingdings" w:hint="default"/>
+      </w:rPr>
+    </w:lvl>
+    <w:lvl w:ilvl="3" w:tplc="04090001" w:tentative="1">
+      <w:start w:val="1"/>
+      <w:numFmt w:val="bullet"/>
+      <w:lvlText w:val=""/>
+      <w:lvlJc w:val="left"/>
+      <w:pPr>
+        <w:ind w:left="2880" w:hanging="360"/>
+      </w:pPr>
+      <w:rPr>
+        <w:rFonts w:ascii="Symbol" w:hAnsi="Symbol" w:hint="default"/>
+      </w:rPr>
+    </w:lvl>
+    <w:lvl w:ilvl="4" w:tplc="04090003" w:tentative="1">
+      <w:start w:val="1"/>
+      <w:numFmt w:val="bullet"/>
+      <w:lvlText w:val="o"/>
+      <w:lvlJc w:val="left"/>
+      <w:pPr>
+        <w:ind w:left="3600" w:hanging="360"/>
+      </w:pPr>
+      <w:rPr>
+        <w:rFonts w:ascii="Courier New" w:hAnsi="Courier New" w:cs="Courier New" w:hint="default"/>
+      </w:rPr>
+    </w:lvl>
+    <w:lvl w:ilvl="5" w:tplc="04090005" w:tentative="1">
+      <w:start w:val="1"/>
+      <w:numFmt w:val="bullet"/>
+      <w:lvlText w:val=""/>
+      <w:lvlJc w:val="left"/>
+      <w:pPr>
+        <w:ind w:left="4320" w:hanging="360"/>
+      </w:pPr>
+      <w:rPr>
+        <w:rFonts w:ascii="Wingdings" w:hAnsi="Wingdings" w:hint="default"/>
+      </w:rPr>
+    </w:lvl>
+    <w:lvl w:ilvl="6" w:tplc="04090001" w:tentative="1">
+      <w:start w:val="1"/>
+      <w:numFmt w:val="bullet"/>
+      <w:lvlText w:val=""/>
+      <w:lvlJc w:val="left"/>
+      <w:pPr>
+        <w:ind w:left="5040" w:hanging="360"/>
+      </w:pPr>
+      <w:rPr>
+        <w:rFonts w:ascii="Symbol" w:hAnsi="Symbol" w:hint="default"/>
+      </w:rPr>
+    </w:lvl>
+    <w:lvl w:ilvl="7" w:tplc="04090003" w:tentative="1">
+      <w:start w:val="1"/>
+      <w:numFmt w:val="bullet"/>
+      <w:lvlText w:val="o"/>
+      <w:lvlJc w:val="left"/>
+      <w:pPr>
+        <w:ind w:left="5760" w:hanging="360"/>
+      </w:pPr>
+      <w:rPr>
+        <w:rFonts w:ascii="Courier New" w:hAnsi="Courier New" w:cs="Courier New" w:hint="default"/>
+      </w:rPr>
+    </w:lvl>
+    <w:lvl w:ilvl="8" w:tplc="04090005" w:tentative="1">
+      <w:start w:val="1"/>
+      <w:numFmt w:val="bullet"/>
+      <w:lvlText w:val=""/>
+      <w:lvlJc w:val="left"/>
+      <w:pPr>
+        <w:ind w:left="6480" w:hanging="360"/>
+      </w:pPr>
+      <w:rPr>
+        <w:rFonts w:ascii="Wingdings" w:hAnsi="Wingdings" w:hint="default"/>
+      </w:rPr>
+    </w:lvl>
+  </w:abstractNum>
+  <w:abstractNum w:abstractNumId="1" w15:restartNumberingAfterBreak="0">
+    <w:nsid w:val="5C8E075E"/>
+    <w:multiLevelType w:val="hybridMultilevel"/>
+    <w:tmpl w:val="D8AA9432"/>
+    <w:lvl w:ilvl="0" w:tplc="0AAE13E6">
+      <w:numFmt w:val="bullet"/>
+      <w:lvlText w:val=""/>
+      <w:lvlJc w:val="left"/>
+      <w:pPr>
+        <w:ind w:left="720" w:hanging="360"/>
+      </w:pPr>
+      <w:rPr>
+        <w:rFonts w:ascii="Wingdings" w:eastAsiaTheme="minorHAnsi" w:hAnsi="Wingdings" w:cstheme="minorBidi" w:hint="default"/>
+      </w:rPr>
+    </w:lvl>
+    <w:lvl w:ilvl="1" w:tplc="04090003" w:tentative="1">
+      <w:start w:val="1"/>
+      <w:numFmt w:val="bullet"/>
+      <w:lvlText w:val="o"/>
+      <w:lvlJc w:val="left"/>
+      <w:pPr>
+        <w:ind w:left="1440" w:hanging="360"/>
+      </w:pPr>
+      <w:rPr>
+        <w:rFonts w:ascii="Courier New" w:hAnsi="Courier New" w:cs="Courier New" w:hint="default"/>
+      </w:rPr>
+    </w:lvl>
+    <w:lvl w:ilvl="2" w:tplc="04090005" w:tentative="1">
+      <w:start w:val="1"/>
+      <w:numFmt w:val="bullet"/>
+      <w:lvlText w:val=""/>
+      <w:lvlJc w:val="left"/>
+      <w:pPr>
+        <w:ind w:left="2160" w:hanging="360"/>
+      </w:pPr>
+      <w:rPr>
+        <w:rFonts w:ascii="Wingdings" w:hAnsi="Wingdings" w:hint="default"/>
+      </w:rPr>
+    </w:lvl>
+    <w:lvl w:ilvl="3" w:tplc="04090001" w:tentative="1">
+      <w:start w:val="1"/>
+      <w:numFmt w:val="bullet"/>
+      <w:lvlText w:val=""/>
+      <w:lvlJc w:val="left"/>
+      <w:pPr>
+        <w:ind w:left="2880" w:hanging="360"/>
+      </w:pPr>
+      <w:rPr>
+        <w:rFonts w:ascii="Symbol" w:hAnsi="Symbol" w:hint="default"/>
+      </w:rPr>
+    </w:lvl>
+    <w:lvl w:ilvl="4" w:tplc="04090003" w:tentative="1">
+      <w:start w:val="1"/>
+      <w:numFmt w:val="bullet"/>
+      <w:lvlText w:val="o"/>
+      <w:lvlJc w:val="left"/>
+      <w:pPr>
+        <w:ind w:left="3600" w:hanging="360"/>
+      </w:pPr>
+      <w:rPr>
+        <w:rFonts w:ascii="Courier New" w:hAnsi="Courier New" w:cs="Courier New" w:hint="default"/>
+      </w:rPr>
+    </w:lvl>
+    <w:lvl w:ilvl="5" w:tplc="04090005" w:tentative="1">
+      <w:start w:val="1"/>
+      <w:numFmt w:val="bullet"/>
+      <w:lvlText w:val=""/>
+      <w:lvlJc w:val="left"/>
+      <w:pPr>
+        <w:ind w:left="4320" w:hanging="360"/>
+      </w:pPr>
+      <w:rPr>
+        <w:rFonts w:ascii="Wingdings" w:hAnsi="Wingdings" w:hint="default"/>
+      </w:rPr>
+    </w:lvl>
+    <w:lvl w:ilvl="6" w:tplc="04090001" w:tentative="1">
+      <w:start w:val="1"/>
+      <w:numFmt w:val="bullet"/>
+      <w:lvlText w:val=""/>
+      <w:lvlJc w:val="left"/>
+      <w:pPr>
+        <w:ind w:left="5040" w:hanging="360"/>
+      </w:pPr>
+      <w:rPr>
+        <w:rFonts w:ascii="Symbol" w:hAnsi="Symbol" w:hint="default"/>
+      </w:rPr>
+    </w:lvl>
+    <w:lvl w:ilvl="7" w:tplc="04090003" w:tentative="1">
+      <w:start w:val="1"/>
+      <w:numFmt w:val="bullet"/>
+      <w:lvlText w:val="o"/>
+      <w:lvlJc w:val="left"/>
+      <w:pPr>
+        <w:ind w:left="5760" w:hanging="360"/>
+      </w:pPr>
+      <w:rPr>
+        <w:rFonts w:ascii="Courier New" w:hAnsi="Courier New" w:cs="Courier New" w:hint="default"/>
+      </w:rPr>
+    </w:lvl>
+    <w:lvl w:ilvl="8" w:tplc="04090005" w:tentative="1">
+      <w:start w:val="1"/>
+      <w:numFmt w:val="bullet"/>
+      <w:lvlText w:val=""/>
+      <w:lvlJc w:val="left"/>
+      <w:pPr>
+        <w:ind w:left="6480" w:hanging="360"/>
+      </w:pPr>
+      <w:rPr>
+        <w:rFonts w:ascii="Wingdings" w:hAnsi="Wingdings" w:hint="default"/>
+      </w:rPr>
+    </w:lvl>
+  </w:abstractNum>
+  <w:num w:numId="1">
+    <w:abstractNumId w:val="0"/>
+  </w:num>
+  <w:num w:numId="2">
+    <w:abstractNumId w:val="1"/>
+  </w:num>
+</w:numbering>
+</file>
+
 <file path=word/people.xml><?xml version="1.0" encoding="utf-8"?>
 <w15:people xmlns:wpc="http://schemas.microsoft.com/office/word/2010/wordprocessingCanvas" xmlns:cx="http://schemas.microsoft.com/office/drawing/2014/chartex" xmlns:cx1="http://schemas.microsoft.com/office/drawing/2015/9/8/chartex" xmlns:cx2="http://schemas.microsoft.com/office/drawing/2015/10/21/chartex" xmlns:cx3="http://schemas.microsoft.com/office/drawing/2016/5/9/chartex" xmlns:cx4="http://schemas.microsoft.com/office/drawing/2016/5/10/chartex" xmlns:cx5="http://schemas.microsoft.com/office/drawing/2016/5/11/chartex" xmlns:cx6="http://schemas.microsoft.com/office/drawing/2016/5/12/chartex" xmlns:cx7="http://schemas.microsoft.com/office/drawing/2016/5/13/chartex" xmlns:cx8="http://schemas.microsoft.com/office/drawing/2016/5/14/chartex" xmlns:mc="http://schemas.openxmlformats.org/markup-compatibility/2006" xmlns:aink="http://schemas.microsoft.com/office/drawing/2016/ink" xmlns:am3d="http://schemas.microsoft.com/office/drawing/2017/model3d" xmlns:o="urn:schemas-microsoft-com:office:office" xmlns:r="http://schemas.openxmlformats.org/officeDocument/2006/relationships" xmlns:m="http://schemas.openxmlformats.org/officeDocument/2006/math" xmlns:v="urn:schemas-microsoft-com:vml" xmlns:wp14="http://schemas.microsoft.com/office/word/2010/wordprocessingDrawing" xmlns:wp="http://schemas.openxmlformats.org/drawingml/2006/wordprocessingDrawing" xmlns:w10="urn:schemas-microsoft-com:office:word" xmlns:w="http://schemas.openxmlformats.org/wordprocessingml/2006/main" xmlns:w14="http://schemas.microsoft.com/office/word/2010/wordml" xmlns:w15="http://schemas.microsoft.com/office/word/2012/wordml" xmlns:w16cid="http://schemas.microsoft.com/office/word/2016/wordml/cid" xmlns:w16se="http://schemas.microsoft.com/office/word/2015/wordml/symex" xmlns:wpg="http://schemas.microsoft.com/office/word/2010/wordprocessingGroup" xmlns:wpi="http://schemas.microsoft.com/office/word/2010/wordprocessingInk" xmlns:wne="http://schemas.microsoft.com/office/word/2006/wordml" xmlns:wps="http://schemas.microsoft.com/office/word/2010/wordprocessingShape" mc:Ignorable="w14 w15 w16se w16cid wp14">
   <w15:person w15:author="ilse josson">
     <w15:presenceInfo w15:providerId="Windows Live" w15:userId="1e17b279660bf816"/>
+  </w15:person>
+  <w15:person w15:author="3ncrypt 404">
+    <w15:presenceInfo w15:providerId="Windows Live" w15:userId="bc7e16d16ea788f4"/>
   </w15:person>
 </w15:people>
 </file>
@@ -4832,544 +5308,26 @@
       <w:contextualSpacing/>
     </w:pPr>
   </w:style>
-</w:styles>
-</file>
-
-<file path=word/glossary/document.xml><?xml version="1.0" encoding="utf-8"?>
-<w:glossaryDocument xmlns:wpc="http://schemas.microsoft.com/office/word/2010/wordprocessingCanvas" xmlns:cx="http://schemas.microsoft.com/office/drawing/2014/chartex" xmlns:cx1="http://schemas.microsoft.com/office/drawing/2015/9/8/chartex" xmlns:cx2="http://schemas.microsoft.com/office/drawing/2015/10/21/chartex" xmlns:cx3="http://schemas.microsoft.com/office/drawing/2016/5/9/chartex" xmlns:cx4="http://schemas.microsoft.com/office/drawing/2016/5/10/chartex" xmlns:cx5="http://schemas.microsoft.com/office/drawing/2016/5/11/chartex" xmlns:cx6="http://schemas.microsoft.com/office/drawing/2016/5/12/chartex" xmlns:cx7="http://schemas.microsoft.com/office/drawing/2016/5/13/chartex" xmlns:cx8="http://schemas.microsoft.com/office/drawing/2016/5/14/chartex" xmlns:mc="http://schemas.openxmlformats.org/markup-compatibility/2006" xmlns:aink="http://schemas.microsoft.com/office/drawing/2016/ink" xmlns:am3d="http://schemas.microsoft.com/office/drawing/2017/model3d" xmlns:o="urn:schemas-microsoft-com:office:office" xmlns:r="http://schemas.openxmlformats.org/officeDocument/2006/relationships" xmlns:m="http://schemas.openxmlformats.org/officeDocument/2006/math" xmlns:v="urn:schemas-microsoft-com:vml" xmlns:wp14="http://schemas.microsoft.com/office/word/2010/wordprocessingDrawing" xmlns:wp="http://schemas.openxmlformats.org/drawingml/2006/wordprocessingDrawing" xmlns:w10="urn:schemas-microsoft-com:office:word" xmlns:w="http://schemas.openxmlformats.org/wordprocessingml/2006/main" xmlns:w14="http://schemas.microsoft.com/office/word/2010/wordml" xmlns:w15="http://schemas.microsoft.com/office/word/2012/wordml" xmlns:w16cid="http://schemas.microsoft.com/office/word/2016/wordml/cid" xmlns:w16se="http://schemas.microsoft.com/office/word/2015/wordml/symex" xmlns:wpg="http://schemas.microsoft.com/office/word/2010/wordprocessingGroup" xmlns:wpi="http://schemas.microsoft.com/office/word/2010/wordprocessingInk" xmlns:wne="http://schemas.microsoft.com/office/word/2006/wordml" xmlns:wps="http://schemas.microsoft.com/office/word/2010/wordprocessingShape" mc:Ignorable="w14 w15 w16se w16cid wp14"/>
-</file>
-
-<file path=word/glossary/fontTable.xml><?xml version="1.0" encoding="utf-8"?>
-<w:fonts xmlns:mc="http://schemas.openxmlformats.org/markup-compatibility/2006" xmlns:r="http://schemas.openxmlformats.org/officeDocument/2006/relationships" xmlns:w="http://schemas.openxmlformats.org/wordprocessingml/2006/main" xmlns:w14="http://schemas.microsoft.com/office/word/2010/wordml" xmlns:w15="http://schemas.microsoft.com/office/word/2012/wordml" xmlns:w16cid="http://schemas.microsoft.com/office/word/2016/wordml/cid" xmlns:w16se="http://schemas.microsoft.com/office/word/2015/wordml/symex" mc:Ignorable="w14 w15 w16se w16cid">
-  <w:font w:name="Century Gothic">
-    <w:panose1 w:val="020B0502020202020204"/>
-    <w:charset w:val="00"/>
-    <w:family w:val="swiss"/>
-    <w:pitch w:val="variable"/>
-    <w:sig w:usb0="00000287" w:usb1="00000000" w:usb2="00000000" w:usb3="00000000" w:csb0="0000009F" w:csb1="00000000"/>
-  </w:font>
-  <w:font w:name="Times New Roman">
-    <w:panose1 w:val="02020603050405020304"/>
-    <w:charset w:val="00"/>
-    <w:family w:val="roman"/>
-    <w:pitch w:val="variable"/>
-    <w:sig w:usb0="E0002AFF" w:usb1="C0007843" w:usb2="00000009" w:usb3="00000000" w:csb0="000001FF" w:csb1="00000000"/>
-  </w:font>
-  <w:font w:name="Segoe UI">
-    <w:panose1 w:val="020B0502040204020203"/>
-    <w:charset w:val="00"/>
-    <w:family w:val="swiss"/>
-    <w:pitch w:val="variable"/>
-    <w:sig w:usb0="E4002EFF" w:usb1="C000E47F" w:usb2="00000009" w:usb3="00000000" w:csb0="000001FF" w:csb1="00000000"/>
-  </w:font>
-  <w:font w:name="Symbol">
-    <w:panose1 w:val="05050102010706020507"/>
-    <w:charset w:val="02"/>
-    <w:family w:val="roman"/>
-    <w:pitch w:val="variable"/>
-    <w:sig w:usb0="00000000" w:usb1="10000000" w:usb2="00000000" w:usb3="00000000" w:csb0="80000000" w:csb1="00000000"/>
-  </w:font>
-  <w:font w:name="Calibri">
-    <w:panose1 w:val="020F0502020204030204"/>
-    <w:charset w:val="00"/>
-    <w:family w:val="swiss"/>
-    <w:pitch w:val="variable"/>
-    <w:sig w:usb0="E0002AFF" w:usb1="4000ACFF" w:usb2="00000001" w:usb3="00000000" w:csb0="000001FF" w:csb1="00000000"/>
-  </w:font>
-  <w:font w:name="Calibri Light">
-    <w:panose1 w:val="020F0302020204030204"/>
-    <w:charset w:val="00"/>
-    <w:family w:val="swiss"/>
-    <w:pitch w:val="variable"/>
-    <w:sig w:usb0="A0002AEF" w:usb1="4000207B" w:usb2="00000000" w:usb3="00000000" w:csb0="000001FF" w:csb1="00000000"/>
-  </w:font>
-</w:fonts>
-</file>
-
-<file path=word/glossary/settings.xml><?xml version="1.0" encoding="utf-8"?>
-<w:settings xmlns:mc="http://schemas.openxmlformats.org/markup-compatibility/2006" xmlns:o="urn:schemas-microsoft-com:office:office" xmlns:r="http://schemas.openxmlformats.org/officeDocument/2006/relationships" xmlns:m="http://schemas.openxmlformats.org/officeDocument/2006/math" xmlns:v="urn:schemas-microsoft-com:vml" xmlns:w10="urn:schemas-microsoft-com:office:word" xmlns:w="http://schemas.openxmlformats.org/wordprocessingml/2006/main" xmlns:w14="http://schemas.microsoft.com/office/word/2010/wordml" xmlns:w15="http://schemas.microsoft.com/office/word/2012/wordml" xmlns:w16cid="http://schemas.microsoft.com/office/word/2016/wordml/cid" xmlns:w16se="http://schemas.microsoft.com/office/word/2015/wordml/symex" xmlns:sl="http://schemas.openxmlformats.org/schemaLibrary/2006/main" mc:Ignorable="w14 w15 w16se w16cid">
-  <w:view w:val="normal"/>
-  <w:defaultTabStop w:val="708"/>
-  <w:hyphenationZone w:val="425"/>
-  <w:characterSpacingControl w:val="doNotCompress"/>
-  <w:compat>
-    <w:useFELayout/>
-    <w:compatSetting w:name="compatibilityMode" w:uri="http://schemas.microsoft.com/office/word" w:val="15"/>
-    <w:compatSetting w:name="overrideTableStyleFontSizeAndJustification" w:uri="http://schemas.microsoft.com/office/word" w:val="1"/>
-    <w:compatSetting w:name="enableOpenTypeFeatures" w:uri="http://schemas.microsoft.com/office/word" w:val="1"/>
-    <w:compatSetting w:name="doNotFlipMirrorIndents" w:uri="http://schemas.microsoft.com/office/word" w:val="1"/>
-    <w:compatSetting w:name="differentiateMultirowTableHeaders" w:uri="http://schemas.microsoft.com/office/word" w:val="1"/>
-    <w:compatSetting w:name="useWord2013TrackBottomHyphenation" w:uri="http://schemas.microsoft.com/office/word" w:val="0"/>
-  </w:compat>
-  <w:rsids>
-    <w:rsidRoot w:val="00FD751E"/>
-    <w:rsid w:val="00543784"/>
-    <w:rsid w:val="00FD751E"/>
-  </w:rsids>
-  <m:mathPr>
-    <m:mathFont m:val="Cambria Math"/>
-    <m:brkBin m:val="before"/>
-    <m:brkBinSub m:val="--"/>
-    <m:smallFrac m:val="0"/>
-    <m:dispDef/>
-    <m:lMargin m:val="0"/>
-    <m:rMargin m:val="0"/>
-    <m:defJc m:val="centerGroup"/>
-    <m:wrapIndent m:val="1440"/>
-    <m:intLim m:val="subSup"/>
-    <m:naryLim m:val="undOvr"/>
-  </m:mathPr>
-  <w:themeFontLang w:val="nl-NL"/>
-  <w:clrSchemeMapping w:bg1="light1" w:t1="dark1" w:bg2="light2" w:t2="dark2" w:accent1="accent1" w:accent2="accent2" w:accent3="accent3" w:accent4="accent4" w:accent5="accent5" w:accent6="accent6" w:hyperlink="hyperlink" w:followedHyperlink="followedHyperlink"/>
-  <w:decimalSymbol w:val=","/>
-  <w:listSeparator w:val=";"/>
-  <w15:chartTrackingRefBased/>
-</w:settings>
-</file>
-
-<file path=word/glossary/styles.xml><?xml version="1.0" encoding="utf-8"?>
-<w:styles xmlns:mc="http://schemas.openxmlformats.org/markup-compatibility/2006" xmlns:r="http://schemas.openxmlformats.org/officeDocument/2006/relationships" xmlns:w="http://schemas.openxmlformats.org/wordprocessingml/2006/main" xmlns:w14="http://schemas.microsoft.com/office/word/2010/wordml" xmlns:w15="http://schemas.microsoft.com/office/word/2012/wordml" xmlns:w16cid="http://schemas.microsoft.com/office/word/2016/wordml/cid" xmlns:w16se="http://schemas.microsoft.com/office/word/2015/wordml/symex" mc:Ignorable="w14 w15 w16se w16cid">
-  <w:docDefaults>
-    <w:rPrDefault>
-      <w:rPr>
-        <w:rFonts w:asciiTheme="minorHAnsi" w:eastAsiaTheme="minorEastAsia" w:hAnsiTheme="minorHAnsi" w:cstheme="minorBidi"/>
-        <w:sz w:val="22"/>
-        <w:szCs w:val="22"/>
-        <w:lang w:val="nl-NL" w:eastAsia="nl-NL" w:bidi="ar-SA"/>
-      </w:rPr>
-    </w:rPrDefault>
-    <w:pPrDefault>
-      <w:pPr>
-        <w:spacing w:after="160" w:line="259" w:lineRule="auto"/>
-      </w:pPr>
-    </w:pPrDefault>
-  </w:docDefaults>
-  <w:latentStyles w:defLockedState="0" w:defUIPriority="99" w:defSemiHidden="0" w:defUnhideWhenUsed="0" w:defQFormat="0" w:count="375">
-    <w:lsdException w:name="Normal" w:uiPriority="0" w:qFormat="1"/>
-    <w:lsdException w:name="heading 1" w:uiPriority="9" w:qFormat="1"/>
-    <w:lsdException w:name="heading 2" w:semiHidden="1" w:uiPriority="9" w:unhideWhenUsed="1" w:qFormat="1"/>
-    <w:lsdException w:name="heading 3" w:semiHidden="1" w:uiPriority="9" w:unhideWhenUsed="1" w:qFormat="1"/>
-    <w:lsdException w:name="heading 4" w:semiHidden="1" w:uiPriority="9" w:unhideWhenUsed="1" w:qFormat="1"/>
-    <w:lsdException w:name="heading 5" w:semiHidden="1" w:uiPriority="9" w:unhideWhenUsed="1" w:qFormat="1"/>
-    <w:lsdException w:name="heading 6" w:semiHidden="1" w:uiPriority="9" w:unhideWhenUsed="1" w:qFormat="1"/>
-    <w:lsdException w:name="heading 7" w:semiHidden="1" w:uiPriority="9" w:unhideWhenUsed="1" w:qFormat="1"/>
-    <w:lsdException w:name="heading 8" w:semiHidden="1" w:uiPriority="9" w:unhideWhenUsed="1" w:qFormat="1"/>
-    <w:lsdException w:name="heading 9" w:semiHidden="1" w:uiPriority="9" w:unhideWhenUsed="1" w:qFormat="1"/>
-    <w:lsdException w:name="index 1" w:semiHidden="1" w:unhideWhenUsed="1"/>
-    <w:lsdException w:name="index 2" w:semiHidden="1" w:unhideWhenUsed="1"/>
-    <w:lsdException w:name="index 3" w:semiHidden="1" w:unhideWhenUsed="1"/>
-    <w:lsdException w:name="index 4" w:semiHidden="1" w:unhideWhenUsed="1"/>
-    <w:lsdException w:name="index 5" w:semiHidden="1" w:unhideWhenUsed="1"/>
-    <w:lsdException w:name="index 6" w:semiHidden="1" w:unhideWhenUsed="1"/>
-    <w:lsdException w:name="index 7" w:semiHidden="1" w:unhideWhenUsed="1"/>
-    <w:lsdException w:name="index 8" w:semiHidden="1" w:unhideWhenUsed="1"/>
-    <w:lsdException w:name="index 9" w:semiHidden="1" w:unhideWhenUsed="1"/>
-    <w:lsdException w:name="toc 1" w:semiHidden="1" w:uiPriority="39" w:unhideWhenUsed="1"/>
-    <w:lsdException w:name="toc 2" w:semiHidden="1" w:uiPriority="39" w:unhideWhenUsed="1"/>
-    <w:lsdException w:name="toc 3" w:semiHidden="1" w:uiPriority="39" w:unhideWhenUsed="1"/>
-    <w:lsdException w:name="toc 4" w:semiHidden="1" w:uiPriority="39" w:unhideWhenUsed="1"/>
-    <w:lsdException w:name="toc 5" w:semiHidden="1" w:uiPriority="39" w:unhideWhenUsed="1"/>
-    <w:lsdException w:name="toc 6" w:semiHidden="1" w:uiPriority="39" w:unhideWhenUsed="1"/>
-    <w:lsdException w:name="toc 7" w:semiHidden="1" w:uiPriority="39" w:unhideWhenUsed="1"/>
-    <w:lsdException w:name="toc 8" w:semiHidden="1" w:uiPriority="39" w:unhideWhenUsed="1"/>
-    <w:lsdException w:name="toc 9" w:semiHidden="1" w:uiPriority="39" w:unhideWhenUsed="1"/>
-    <w:lsdException w:name="Normal Indent" w:semiHidden="1" w:unhideWhenUsed="1"/>
-    <w:lsdException w:name="footnote text" w:semiHidden="1" w:unhideWhenUsed="1"/>
-    <w:lsdException w:name="annotation text" w:semiHidden="1" w:unhideWhenUsed="1"/>
-    <w:lsdException w:name="header" w:semiHidden="1" w:unhideWhenUsed="1"/>
-    <w:lsdException w:name="footer" w:semiHidden="1" w:unhideWhenUsed="1"/>
-    <w:lsdException w:name="index heading" w:semiHidden="1" w:unhideWhenUsed="1"/>
-    <w:lsdException w:name="caption" w:semiHidden="1" w:uiPriority="35" w:unhideWhenUsed="1" w:qFormat="1"/>
-    <w:lsdException w:name="table of figures" w:semiHidden="1" w:unhideWhenUsed="1"/>
-    <w:lsdException w:name="envelope address" w:semiHidden="1" w:unhideWhenUsed="1"/>
-    <w:lsdException w:name="envelope return" w:semiHidden="1" w:unhideWhenUsed="1"/>
-    <w:lsdException w:name="footnote reference" w:semiHidden="1" w:unhideWhenUsed="1"/>
-    <w:lsdException w:name="annotation reference" w:semiHidden="1" w:unhideWhenUsed="1"/>
-    <w:lsdException w:name="line number" w:semiHidden="1" w:unhideWhenUsed="1"/>
-    <w:lsdException w:name="page number" w:semiHidden="1" w:unhideWhenUsed="1"/>
-    <w:lsdException w:name="endnote reference" w:semiHidden="1" w:unhideWhenUsed="1"/>
-    <w:lsdException w:name="endnote text" w:semiHidden="1" w:unhideWhenUsed="1"/>
-    <w:lsdException w:name="table of authorities" w:semiHidden="1" w:unhideWhenUsed="1"/>
-    <w:lsdException w:name="macro" w:semiHidden="1" w:unhideWhenUsed="1"/>
-    <w:lsdException w:name="toa heading" w:semiHidden="1" w:unhideWhenUsed="1"/>
-    <w:lsdException w:name="List" w:semiHidden="1" w:unhideWhenUsed="1"/>
-    <w:lsdException w:name="List Bullet" w:semiHidden="1" w:unhideWhenUsed="1"/>
-    <w:lsdException w:name="List Number" w:semiHidden="1" w:unhideWhenUsed="1"/>
-    <w:lsdException w:name="List 2" w:semiHidden="1" w:unhideWhenUsed="1"/>
-    <w:lsdException w:name="List 3" w:semiHidden="1" w:unhideWhenUsed="1"/>
-    <w:lsdException w:name="List 4" w:semiHidden="1" w:unhideWhenUsed="1"/>
-    <w:lsdException w:name="List 5" w:semiHidden="1" w:unhideWhenUsed="1"/>
-    <w:lsdException w:name="List Bullet 2" w:semiHidden="1" w:unhideWhenUsed="1"/>
-    <w:lsdException w:name="List Bullet 3" w:semiHidden="1" w:unhideWhenUsed="1"/>
-    <w:lsdException w:name="List Bullet 4" w:semiHidden="1" w:unhideWhenUsed="1"/>
-    <w:lsdException w:name="List Bullet 5" w:semiHidden="1" w:unhideWhenUsed="1"/>
-    <w:lsdException w:name="List Number 2" w:semiHidden="1" w:unhideWhenUsed="1"/>
-    <w:lsdException w:name="List Number 3" w:semiHidden="1" w:unhideWhenUsed="1"/>
-    <w:lsdException w:name="List Number 4" w:semiHidden="1" w:unhideWhenUsed="1"/>
-    <w:lsdException w:name="List Number 5" w:semiHidden="1" w:unhideWhenUsed="1"/>
-    <w:lsdException w:name="Title" w:uiPriority="10" w:qFormat="1"/>
-    <w:lsdException w:name="Closing" w:semiHidden="1" w:unhideWhenUsed="1"/>
-    <w:lsdException w:name="Signature" w:semiHidden="1" w:unhideWhenUsed="1"/>
-    <w:lsdException w:name="Default Paragraph Font" w:semiHidden="1" w:uiPriority="1" w:unhideWhenUsed="1"/>
-    <w:lsdException w:name="Body Text" w:semiHidden="1" w:unhideWhenUsed="1"/>
-    <w:lsdException w:name="Body Text Indent" w:semiHidden="1" w:unhideWhenUsed="1"/>
-    <w:lsdException w:name="List Continue" w:semiHidden="1" w:unhideWhenUsed="1"/>
-    <w:lsdException w:name="List Continue 2" w:semiHidden="1" w:unhideWhenUsed="1"/>
-    <w:lsdException w:name="List Continue 3" w:semiHidden="1" w:unhideWhenUsed="1"/>
-    <w:lsdException w:name="List Continue 4" w:semiHidden="1" w:unhideWhenUsed="1"/>
-    <w:lsdException w:name="List Continue 5" w:semiHidden="1" w:unhideWhenUsed="1"/>
-    <w:lsdException w:name="Message Header" w:semiHidden="1" w:unhideWhenUsed="1"/>
-    <w:lsdException w:name="Subtitle" w:uiPriority="11" w:qFormat="1"/>
-    <w:lsdException w:name="Salutation" w:semiHidden="1" w:unhideWhenUsed="1"/>
-    <w:lsdException w:name="Date" w:semiHidden="1" w:unhideWhenUsed="1"/>
-    <w:lsdException w:name="Body Text First Indent" w:semiHidden="1" w:unhideWhenUsed="1"/>
-    <w:lsdException w:name="Body Text First Indent 2" w:semiHidden="1" w:unhideWhenUsed="1"/>
-    <w:lsdException w:name="Note Heading" w:semiHidden="1" w:unhideWhenUsed="1"/>
-    <w:lsdException w:name="Body Text 2" w:semiHidden="1" w:unhideWhenUsed="1"/>
-    <w:lsdException w:name="Body Text 3" w:semiHidden="1" w:unhideWhenUsed="1"/>
-    <w:lsdException w:name="Body Text Indent 2" w:semiHidden="1" w:unhideWhenUsed="1"/>
-    <w:lsdException w:name="Body Text Indent 3" w:semiHidden="1" w:unhideWhenUsed="1"/>
-    <w:lsdException w:name="Block Text" w:semiHidden="1" w:unhideWhenUsed="1"/>
-    <w:lsdException w:name="Hyperlink" w:semiHidden="1" w:unhideWhenUsed="1"/>
-    <w:lsdException w:name="FollowedHyperlink" w:semiHidden="1" w:unhideWhenUsed="1"/>
-    <w:lsdException w:name="Strong" w:uiPriority="22" w:qFormat="1"/>
-    <w:lsdException w:name="Emphasis" w:uiPriority="20" w:qFormat="1"/>
-    <w:lsdException w:name="Document Map" w:semiHidden="1" w:unhideWhenUsed="1"/>
-    <w:lsdException w:name="Plain Text" w:semiHidden="1" w:unhideWhenUsed="1"/>
-    <w:lsdException w:name="E-mail Signature" w:semiHidden="1" w:unhideWhenUsed="1"/>
-    <w:lsdException w:name="HTML Top of Form" w:semiHidden="1" w:unhideWhenUsed="1"/>
-    <w:lsdException w:name="HTML Bottom of Form" w:semiHidden="1" w:unhideWhenUsed="1"/>
-    <w:lsdException w:name="Normal (Web)" w:semiHidden="1" w:unhideWhenUsed="1"/>
-    <w:lsdException w:name="HTML Acronym" w:semiHidden="1" w:unhideWhenUsed="1"/>
-    <w:lsdException w:name="HTML Address" w:semiHidden="1" w:unhideWhenUsed="1"/>
-    <w:lsdException w:name="HTML Cite" w:semiHidden="1" w:unhideWhenUsed="1"/>
-    <w:lsdException w:name="HTML Code" w:semiHidden="1" w:unhideWhenUsed="1"/>
-    <w:lsdException w:name="HTML Definition" w:semiHidden="1" w:unhideWhenUsed="1"/>
-    <w:lsdException w:name="HTML Keyboard" w:semiHidden="1" w:unhideWhenUsed="1"/>
-    <w:lsdException w:name="HTML Preformatted" w:semiHidden="1" w:unhideWhenUsed="1"/>
-    <w:lsdException w:name="HTML Sample" w:semiHidden="1" w:unhideWhenUsed="1"/>
-    <w:lsdException w:name="HTML Typewriter" w:semiHidden="1" w:unhideWhenUsed="1"/>
-    <w:lsdException w:name="HTML Variable" w:semiHidden="1" w:unhideWhenUsed="1"/>
-    <w:lsdException w:name="Normal Table" w:semiHidden="1" w:unhideWhenUsed="1"/>
-    <w:lsdException w:name="annotation subject" w:semiHidden="1" w:unhideWhenUsed="1"/>
-    <w:lsdException w:name="No List" w:semiHidden="1" w:unhideWhenUsed="1"/>
-    <w:lsdException w:name="Outline List 1" w:semiHidden="1" w:unhideWhenUsed="1"/>
-    <w:lsdException w:name="Outline List 2" w:semiHidden="1" w:unhideWhenUsed="1"/>
-    <w:lsdException w:name="Outline List 3" w:semiHidden="1" w:unhideWhenUsed="1"/>
-    <w:lsdException w:name="Table Simple 1" w:semiHidden="1" w:unhideWhenUsed="1"/>
-    <w:lsdException w:name="Table Simple 2" w:semiHidden="1" w:unhideWhenUsed="1"/>
-    <w:lsdException w:name="Table Simple 3" w:semiHidden="1" w:unhideWhenUsed="1"/>
-    <w:lsdException w:name="Table Classic 1" w:semiHidden="1" w:unhideWhenUsed="1"/>
-    <w:lsdException w:name="Table Classic 2" w:semiHidden="1" w:unhideWhenUsed="1"/>
-    <w:lsdException w:name="Table Classic 3" w:semiHidden="1" w:unhideWhenUsed="1"/>
-    <w:lsdException w:name="Table Classic 4" w:semiHidden="1" w:unhideWhenUsed="1"/>
-    <w:lsdException w:name="Table Colorful 1" w:semiHidden="1" w:unhideWhenUsed="1"/>
-    <w:lsdException w:name="Table Colorful 2" w:semiHidden="1" w:unhideWhenUsed="1"/>
-    <w:lsdException w:name="Table Colorful 3" w:semiHidden="1" w:unhideWhenUsed="1"/>
-    <w:lsdException w:name="Table Columns 1" w:semiHidden="1" w:unhideWhenUsed="1"/>
-    <w:lsdException w:name="Table Columns 2" w:semiHidden="1" w:unhideWhenUsed="1"/>
-    <w:lsdException w:name="Table Columns 3" w:semiHidden="1" w:unhideWhenUsed="1"/>
-    <w:lsdException w:name="Table Columns 4" w:semiHidden="1" w:unhideWhenUsed="1"/>
-    <w:lsdException w:name="Table Columns 5" w:semiHidden="1" w:unhideWhenUsed="1"/>
-    <w:lsdException w:name="Table Grid 1" w:semiHidden="1" w:unhideWhenUsed="1"/>
-    <w:lsdException w:name="Table Grid 2" w:semiHidden="1" w:unhideWhenUsed="1"/>
-    <w:lsdException w:name="Table Grid 3" w:semiHidden="1" w:unhideWhenUsed="1"/>
-    <w:lsdException w:name="Table Grid 4" w:semiHidden="1" w:unhideWhenUsed="1"/>
-    <w:lsdException w:name="Table Grid 5" w:semiHidden="1" w:unhideWhenUsed="1"/>
-    <w:lsdException w:name="Table Grid 6" w:semiHidden="1" w:unhideWhenUsed="1"/>
-    <w:lsdException w:name="Table Grid 7" w:semiHidden="1" w:unhideWhenUsed="1"/>
-    <w:lsdException w:name="Table Grid 8" w:semiHidden="1" w:unhideWhenUsed="1"/>
-    <w:lsdException w:name="Table List 1" w:semiHidden="1" w:unhideWhenUsed="1"/>
-    <w:lsdException w:name="Table List 2" w:semiHidden="1" w:unhideWhenUsed="1"/>
-    <w:lsdException w:name="Table List 3" w:semiHidden="1" w:unhideWhenUsed="1"/>
-    <w:lsdException w:name="Table List 4" w:semiHidden="1" w:unhideWhenUsed="1"/>
-    <w:lsdException w:name="Table List 5" w:semiHidden="1" w:unhideWhenUsed="1"/>
-    <w:lsdException w:name="Table List 6" w:semiHidden="1" w:unhideWhenUsed="1"/>
-    <w:lsdException w:name="Table List 7" w:semiHidden="1" w:unhideWhenUsed="1"/>
-    <w:lsdException w:name="Table List 8" w:semiHidden="1" w:unhideWhenUsed="1"/>
-    <w:lsdException w:name="Table 3D effects 1" w:semiHidden="1" w:unhideWhenUsed="1"/>
-    <w:lsdException w:name="Table 3D effects 2" w:semiHidden="1" w:unhideWhenUsed="1"/>
-    <w:lsdException w:name="Table 3D effects 3" w:semiHidden="1" w:unhideWhenUsed="1"/>
-    <w:lsdException w:name="Table Contemporary" w:semiHidden="1" w:unhideWhenUsed="1"/>
-    <w:lsdException w:name="Table Elegant" w:semiHidden="1" w:unhideWhenUsed="1"/>
-    <w:lsdException w:name="Table Professional" w:semiHidden="1" w:unhideWhenUsed="1"/>
-    <w:lsdException w:name="Table Subtle 1" w:semiHidden="1" w:unhideWhenUsed="1"/>
-    <w:lsdException w:name="Table Subtle 2" w:semiHidden="1" w:unhideWhenUsed="1"/>
-    <w:lsdException w:name="Table Web 1" w:semiHidden="1" w:unhideWhenUsed="1"/>
-    <w:lsdException w:name="Table Web 2" w:semiHidden="1" w:unhideWhenUsed="1"/>
-    <w:lsdException w:name="Table Web 3" w:semiHidden="1" w:unhideWhenUsed="1"/>
-    <w:lsdException w:name="Balloon Text" w:semiHidden="1" w:unhideWhenUsed="1"/>
-    <w:lsdException w:name="Table Grid" w:uiPriority="39"/>
-    <w:lsdException w:name="Table Theme" w:semiHidden="1" w:unhideWhenUsed="1"/>
-    <w:lsdException w:name="Placeholder Text" w:semiHidden="1"/>
-    <w:lsdException w:name="No Spacing" w:uiPriority="1" w:qFormat="1"/>
-    <w:lsdException w:name="Light Shading" w:uiPriority="60"/>
-    <w:lsdException w:name="Light List" w:uiPriority="61"/>
-    <w:lsdException w:name="Light Grid" w:uiPriority="62"/>
-    <w:lsdException w:name="Medium Shading 1" w:uiPriority="63"/>
-    <w:lsdException w:name="Medium Shading 2" w:uiPriority="64"/>
-    <w:lsdException w:name="Medium List 1" w:uiPriority="65"/>
-    <w:lsdException w:name="Medium List 2" w:uiPriority="66"/>
-    <w:lsdException w:name="Medium Grid 1" w:uiPriority="67"/>
-    <w:lsdException w:name="Medium Grid 2" w:uiPriority="68"/>
-    <w:lsdException w:name="Medium Grid 3" w:uiPriority="69"/>
-    <w:lsdException w:name="Dark List" w:uiPriority="70"/>
-    <w:lsdException w:name="Colorful Shading" w:uiPriority="71"/>
-    <w:lsdException w:name="Colorful List" w:uiPriority="72"/>
-    <w:lsdException w:name="Colorful Grid" w:uiPriority="73"/>
-    <w:lsdException w:name="Light Shading Accent 1" w:uiPriority="60"/>
-    <w:lsdException w:name="Light List Accent 1" w:uiPriority="61"/>
-    <w:lsdException w:name="Light Grid Accent 1" w:uiPriority="62"/>
-    <w:lsdException w:name="Medium Shading 1 Accent 1" w:uiPriority="63"/>
-    <w:lsdException w:name="Medium Shading 2 Accent 1" w:uiPriority="64"/>
-    <w:lsdException w:name="Medium List 1 Accent 1" w:uiPriority="65"/>
-    <w:lsdException w:name="Revision" w:semiHidden="1"/>
-    <w:lsdException w:name="List Paragraph" w:uiPriority="34" w:qFormat="1"/>
-    <w:lsdException w:name="Quote" w:uiPriority="29" w:qFormat="1"/>
-    <w:lsdException w:name="Intense Quote" w:uiPriority="30" w:qFormat="1"/>
-    <w:lsdException w:name="Medium List 2 Accent 1" w:uiPriority="66"/>
-    <w:lsdException w:name="Medium Grid 1 Accent 1" w:uiPriority="67"/>
-    <w:lsdException w:name="Medium Grid 2 Accent 1" w:uiPriority="68"/>
-    <w:lsdException w:name="Medium Grid 3 Accent 1" w:uiPriority="69"/>
-    <w:lsdException w:name="Dark List Accent 1" w:uiPriority="70"/>
-    <w:lsdException w:name="Colorful Shading Accent 1" w:uiPriority="71"/>
-    <w:lsdException w:name="Colorful List Accent 1" w:uiPriority="72"/>
-    <w:lsdException w:name="Colorful Grid Accent 1" w:uiPriority="73"/>
-    <w:lsdException w:name="Light Shading Accent 2" w:uiPriority="60"/>
-    <w:lsdException w:name="Light List Accent 2" w:uiPriority="61"/>
-    <w:lsdException w:name="Light Grid Accent 2" w:uiPriority="62"/>
-    <w:lsdException w:name="Medium Shading 1 Accent 2" w:uiPriority="63"/>
-    <w:lsdException w:name="Medium Shading 2 Accent 2" w:uiPriority="64"/>
-    <w:lsdException w:name="Medium List 1 Accent 2" w:uiPriority="65"/>
-    <w:lsdException w:name="Medium List 2 Accent 2" w:uiPriority="66"/>
-    <w:lsdException w:name="Medium Grid 1 Accent 2" w:uiPriority="67"/>
-    <w:lsdException w:name="Medium Grid 2 Accent 2" w:uiPriority="68"/>
-    <w:lsdException w:name="Medium Grid 3 Accent 2" w:uiPriority="69"/>
-    <w:lsdException w:name="Dark List Accent 2" w:uiPriority="70"/>
-    <w:lsdException w:name="Colorful Shading Accent 2" w:uiPriority="71"/>
-    <w:lsdException w:name="Colorful List Accent 2" w:uiPriority="72"/>
-    <w:lsdException w:name="Colorful Grid Accent 2" w:uiPriority="73"/>
-    <w:lsdException w:name="Light Shading Accent 3" w:uiPriority="60"/>
-    <w:lsdException w:name="Light List Accent 3" w:uiPriority="61"/>
-    <w:lsdException w:name="Light Grid Accent 3" w:uiPriority="62"/>
-    <w:lsdException w:name="Medium Shading 1 Accent 3" w:uiPriority="63"/>
-    <w:lsdException w:name="Medium Shading 2 Accent 3" w:uiPriority="64"/>
-    <w:lsdException w:name="Medium List 1 Accent 3" w:uiPriority="65"/>
-    <w:lsdException w:name="Medium List 2 Accent 3" w:uiPriority="66"/>
-    <w:lsdException w:name="Medium Grid 1 Accent 3" w:uiPriority="67"/>
-    <w:lsdException w:name="Medium Grid 2 Accent 3" w:uiPriority="68"/>
-    <w:lsdException w:name="Medium Grid 3 Accent 3" w:uiPriority="69"/>
-    <w:lsdException w:name="Dark List Accent 3" w:uiPriority="70"/>
-    <w:lsdException w:name="Colorful Shading Accent 3" w:uiPriority="71"/>
-    <w:lsdException w:name="Colorful List Accent 3" w:uiPriority="72"/>
-    <w:lsdException w:name="Colorful Grid Accent 3" w:uiPriority="73"/>
-    <w:lsdException w:name="Light Shading Accent 4" w:uiPriority="60"/>
-    <w:lsdException w:name="Light List Accent 4" w:uiPriority="61"/>
-    <w:lsdException w:name="Light Grid Accent 4" w:uiPriority="62"/>
-    <w:lsdException w:name="Medium Shading 1 Accent 4" w:uiPriority="63"/>
-    <w:lsdException w:name="Medium Shading 2 Accent 4" w:uiPriority="64"/>
-    <w:lsdException w:name="Medium List 1 Accent 4" w:uiPriority="65"/>
-    <w:lsdException w:name="Medium List 2 Accent 4" w:uiPriority="66"/>
-    <w:lsdException w:name="Medium Grid 1 Accent 4" w:uiPriority="67"/>
-    <w:lsdException w:name="Medium Grid 2 Accent 4" w:uiPriority="68"/>
-    <w:lsdException w:name="Medium Grid 3 Accent 4" w:uiPriority="69"/>
-    <w:lsdException w:name="Dark List Accent 4" w:uiPriority="70"/>
-    <w:lsdException w:name="Colorful Shading Accent 4" w:uiPriority="71"/>
-    <w:lsdException w:name="Colorful List Accent 4" w:uiPriority="72"/>
-    <w:lsdException w:name="Colorful Grid Accent 4" w:uiPriority="73"/>
-    <w:lsdException w:name="Light Shading Accent 5" w:uiPriority="60"/>
-    <w:lsdException w:name="Light List Accent 5" w:uiPriority="61"/>
-    <w:lsdException w:name="Light Grid Accent 5" w:uiPriority="62"/>
-    <w:lsdException w:name="Medium Shading 1 Accent 5" w:uiPriority="63"/>
-    <w:lsdException w:name="Medium Shading 2 Accent 5" w:uiPriority="64"/>
-    <w:lsdException w:name="Medium List 1 Accent 5" w:uiPriority="65"/>
-    <w:lsdException w:name="Medium List 2 Accent 5" w:uiPriority="66"/>
-    <w:lsdException w:name="Medium Grid 1 Accent 5" w:uiPriority="67"/>
-    <w:lsdException w:name="Medium Grid 2 Accent 5" w:uiPriority="68"/>
-    <w:lsdException w:name="Medium Grid 3 Accent 5" w:uiPriority="69"/>
-    <w:lsdException w:name="Dark List Accent 5" w:uiPriority="70"/>
-    <w:lsdException w:name="Colorful Shading Accent 5" w:uiPriority="71"/>
-    <w:lsdException w:name="Colorful List Accent 5" w:uiPriority="72"/>
-    <w:lsdException w:name="Colorful Grid Accent 5" w:uiPriority="73"/>
-    <w:lsdException w:name="Light Shading Accent 6" w:uiPriority="60"/>
-    <w:lsdException w:name="Light List Accent 6" w:uiPriority="61"/>
-    <w:lsdException w:name="Light Grid Accent 6" w:uiPriority="62"/>
-    <w:lsdException w:name="Medium Shading 1 Accent 6" w:uiPriority="63"/>
-    <w:lsdException w:name="Medium Shading 2 Accent 6" w:uiPriority="64"/>
-    <w:lsdException w:name="Medium List 1 Accent 6" w:uiPriority="65"/>
-    <w:lsdException w:name="Medium List 2 Accent 6" w:uiPriority="66"/>
-    <w:lsdException w:name="Medium Grid 1 Accent 6" w:uiPriority="67"/>
-    <w:lsdException w:name="Medium Grid 2 Accent 6" w:uiPriority="68"/>
-    <w:lsdException w:name="Medium Grid 3 Accent 6" w:uiPriority="69"/>
-    <w:lsdException w:name="Dark List Accent 6" w:uiPriority="70"/>
-    <w:lsdException w:name="Colorful Shading Accent 6" w:uiPriority="71"/>
-    <w:lsdException w:name="Colorful List Accent 6" w:uiPriority="72"/>
-    <w:lsdException w:name="Colorful Grid Accent 6" w:uiPriority="73"/>
-    <w:lsdException w:name="Subtle Emphasis" w:uiPriority="19" w:qFormat="1"/>
-    <w:lsdException w:name="Intense Emphasis" w:uiPriority="21" w:qFormat="1"/>
-    <w:lsdException w:name="Subtle Reference" w:uiPriority="31" w:qFormat="1"/>
-    <w:lsdException w:name="Intense Reference" w:uiPriority="32" w:qFormat="1"/>
-    <w:lsdException w:name="Book Title" w:uiPriority="33" w:qFormat="1"/>
-    <w:lsdException w:name="Bibliography" w:semiHidden="1" w:uiPriority="37" w:unhideWhenUsed="1"/>
-    <w:lsdException w:name="TOC Heading" w:semiHidden="1" w:uiPriority="39" w:unhideWhenUsed="1" w:qFormat="1"/>
-    <w:lsdException w:name="Plain Table 1" w:uiPriority="41"/>
-    <w:lsdException w:name="Plain Table 2" w:uiPriority="42"/>
-    <w:lsdException w:name="Plain Table 3" w:uiPriority="43"/>
-    <w:lsdException w:name="Plain Table 4" w:uiPriority="44"/>
-    <w:lsdException w:name="Plain Table 5" w:uiPriority="45"/>
-    <w:lsdException w:name="Grid Table Light" w:uiPriority="40"/>
-    <w:lsdException w:name="Grid Table 1 Light" w:uiPriority="46"/>
-    <w:lsdException w:name="Grid Table 2" w:uiPriority="47"/>
-    <w:lsdException w:name="Grid Table 3" w:uiPriority="48"/>
-    <w:lsdException w:name="Grid Table 4" w:uiPriority="49"/>
-    <w:lsdException w:name="Grid Table 5 Dark" w:uiPriority="50"/>
-    <w:lsdException w:name="Grid Table 6 Colorful" w:uiPriority="51"/>
-    <w:lsdException w:name="Grid Table 7 Colorful" w:uiPriority="52"/>
-    <w:lsdException w:name="Grid Table 1 Light Accent 1" w:uiPriority="46"/>
-    <w:lsdException w:name="Grid Table 2 Accent 1" w:uiPriority="47"/>
-    <w:lsdException w:name="Grid Table 3 Accent 1" w:uiPriority="48"/>
-    <w:lsdException w:name="Grid Table 4 Accent 1" w:uiPriority="49"/>
-    <w:lsdException w:name="Grid Table 5 Dark Accent 1" w:uiPriority="50"/>
-    <w:lsdException w:name="Grid Table 6 Colorful Accent 1" w:uiPriority="51"/>
-    <w:lsdException w:name="Grid Table 7 Colorful Accent 1" w:uiPriority="52"/>
-    <w:lsdException w:name="Grid Table 1 Light Accent 2" w:uiPriority="46"/>
-    <w:lsdException w:name="Grid Table 2 Accent 2" w:uiPriority="47"/>
-    <w:lsdException w:name="Grid Table 3 Accent 2" w:uiPriority="48"/>
-    <w:lsdException w:name="Grid Table 4 Accent 2" w:uiPriority="49"/>
-    <w:lsdException w:name="Grid Table 5 Dark Accent 2" w:uiPriority="50"/>
-    <w:lsdException w:name="Grid Table 6 Colorful Accent 2" w:uiPriority="51"/>
-    <w:lsdException w:name="Grid Table 7 Colorful Accent 2" w:uiPriority="52"/>
-    <w:lsdException w:name="Grid Table 1 Light Accent 3" w:uiPriority="46"/>
-    <w:lsdException w:name="Grid Table 2 Accent 3" w:uiPriority="47"/>
-    <w:lsdException w:name="Grid Table 3 Accent 3" w:uiPriority="48"/>
-    <w:lsdException w:name="Grid Table 4 Accent 3" w:uiPriority="49"/>
-    <w:lsdException w:name="Grid Table 5 Dark Accent 3" w:uiPriority="50"/>
-    <w:lsdException w:name="Grid Table 6 Colorful Accent 3" w:uiPriority="51"/>
-    <w:lsdException w:name="Grid Table 7 Colorful Accent 3" w:uiPriority="52"/>
-    <w:lsdException w:name="Grid Table 1 Light Accent 4" w:uiPriority="46"/>
-    <w:lsdException w:name="Grid Table 2 Accent 4" w:uiPriority="47"/>
-    <w:lsdException w:name="Grid Table 3 Accent 4" w:uiPriority="48"/>
-    <w:lsdException w:name="Grid Table 4 Accent 4" w:uiPriority="49"/>
-    <w:lsdException w:name="Grid Table 5 Dark Accent 4" w:uiPriority="50"/>
-    <w:lsdException w:name="Grid Table 6 Colorful Accent 4" w:uiPriority="51"/>
-    <w:lsdException w:name="Grid Table 7 Colorful Accent 4" w:uiPriority="52"/>
-    <w:lsdException w:name="Grid Table 1 Light Accent 5" w:uiPriority="46"/>
-    <w:lsdException w:name="Grid Table 2 Accent 5" w:uiPriority="47"/>
-    <w:lsdException w:name="Grid Table 3 Accent 5" w:uiPriority="48"/>
-    <w:lsdException w:name="Grid Table 4 Accent 5" w:uiPriority="49"/>
-    <w:lsdException w:name="Grid Table 5 Dark Accent 5" w:uiPriority="50"/>
-    <w:lsdException w:name="Grid Table 6 Colorful Accent 5" w:uiPriority="51"/>
-    <w:lsdException w:name="Grid Table 7 Colorful Accent 5" w:uiPriority="52"/>
-    <w:lsdException w:name="Grid Table 1 Light Accent 6" w:uiPriority="46"/>
-    <w:lsdException w:name="Grid Table 2 Accent 6" w:uiPriority="47"/>
-    <w:lsdException w:name="Grid Table 3 Accent 6" w:uiPriority="48"/>
-    <w:lsdException w:name="Grid Table 4 Accent 6" w:uiPriority="49"/>
-    <w:lsdException w:name="Grid Table 5 Dark Accent 6" w:uiPriority="50"/>
-    <w:lsdException w:name="Grid Table 6 Colorful Accent 6" w:uiPriority="51"/>
-    <w:lsdException w:name="Grid Table 7 Colorful Accent 6" w:uiPriority="52"/>
-    <w:lsdException w:name="List Table 1 Light" w:uiPriority="46"/>
-    <w:lsdException w:name="List Table 2" w:uiPriority="47"/>
-    <w:lsdException w:name="List Table 3" w:uiPriority="48"/>
-    <w:lsdException w:name="List Table 4" w:uiPriority="49"/>
-    <w:lsdException w:name="List Table 5 Dark" w:uiPriority="50"/>
-    <w:lsdException w:name="List Table 6 Colorful" w:uiPriority="51"/>
-    <w:lsdException w:name="List Table 7 Colorful" w:uiPriority="52"/>
-    <w:lsdException w:name="List Table 1 Light Accent 1" w:uiPriority="46"/>
-    <w:lsdException w:name="List Table 2 Accent 1" w:uiPriority="47"/>
-    <w:lsdException w:name="List Table 3 Accent 1" w:uiPriority="48"/>
-    <w:lsdException w:name="List Table 4 Accent 1" w:uiPriority="49"/>
-    <w:lsdException w:name="List Table 5 Dark Accent 1" w:uiPriority="50"/>
-    <w:lsdException w:name="List Table 6 Colorful Accent 1" w:uiPriority="51"/>
-    <w:lsdException w:name="List Table 7 Colorful Accent 1" w:uiPriority="52"/>
-    <w:lsdException w:name="List Table 1 Light Accent 2" w:uiPriority="46"/>
-    <w:lsdException w:name="List Table 2 Accent 2" w:uiPriority="47"/>
-    <w:lsdException w:name="List Table 3 Accent 2" w:uiPriority="48"/>
-    <w:lsdException w:name="List Table 4 Accent 2" w:uiPriority="49"/>
-    <w:lsdException w:name="List Table 5 Dark Accent 2" w:uiPriority="50"/>
-    <w:lsdException w:name="List Table 6 Colorful Accent 2" w:uiPriority="51"/>
-    <w:lsdException w:name="List Table 7 Colorful Accent 2" w:uiPriority="52"/>
-    <w:lsdException w:name="List Table 1 Light Accent 3" w:uiPriority="46"/>
-    <w:lsdException w:name="List Table 2 Accent 3" w:uiPriority="47"/>
-    <w:lsdException w:name="List Table 3 Accent 3" w:uiPriority="48"/>
-    <w:lsdException w:name="List Table 4 Accent 3" w:uiPriority="49"/>
-    <w:lsdException w:name="List Table 5 Dark Accent 3" w:uiPriority="50"/>
-    <w:lsdException w:name="List Table 6 Colorful Accent 3" w:uiPriority="51"/>
-    <w:lsdException w:name="List Table 7 Colorful Accent 3" w:uiPriority="52"/>
-    <w:lsdException w:name="List Table 1 Light Accent 4" w:uiPriority="46"/>
-    <w:lsdException w:name="List Table 2 Accent 4" w:uiPriority="47"/>
-    <w:lsdException w:name="List Table 3 Accent 4" w:uiPriority="48"/>
-    <w:lsdException w:name="List Table 4 Accent 4" w:uiPriority="49"/>
-    <w:lsdException w:name="List Table 5 Dark Accent 4" w:uiPriority="50"/>
-    <w:lsdException w:name="List Table 6 Colorful Accent 4" w:uiPriority="51"/>
-    <w:lsdException w:name="List Table 7 Colorful Accent 4" w:uiPriority="52"/>
-    <w:lsdException w:name="List Table 1 Light Accent 5" w:uiPriority="46"/>
-    <w:lsdException w:name="List Table 2 Accent 5" w:uiPriority="47"/>
-    <w:lsdException w:name="List Table 3 Accent 5" w:uiPriority="48"/>
-    <w:lsdException w:name="List Table 4 Accent 5" w:uiPriority="49"/>
-    <w:lsdException w:name="List Table 5 Dark Accent 5" w:uiPriority="50"/>
-    <w:lsdException w:name="List Table 6 Colorful Accent 5" w:uiPriority="51"/>
-    <w:lsdException w:name="List Table 7 Colorful Accent 5" w:uiPriority="52"/>
-    <w:lsdException w:name="List Table 1 Light Accent 6" w:uiPriority="46"/>
-    <w:lsdException w:name="List Table 2 Accent 6" w:uiPriority="47"/>
-    <w:lsdException w:name="List Table 3 Accent 6" w:uiPriority="48"/>
-    <w:lsdException w:name="List Table 4 Accent 6" w:uiPriority="49"/>
-    <w:lsdException w:name="List Table 5 Dark Accent 6" w:uiPriority="50"/>
-    <w:lsdException w:name="List Table 6 Colorful Accent 6" w:uiPriority="51"/>
-    <w:lsdException w:name="List Table 7 Colorful Accent 6" w:uiPriority="52"/>
-    <w:lsdException w:name="Mention" w:semiHidden="1" w:unhideWhenUsed="1"/>
-    <w:lsdException w:name="Smart Hyperlink" w:semiHidden="1" w:unhideWhenUsed="1"/>
-    <w:lsdException w:name="Hashtag" w:semiHidden="1" w:unhideWhenUsed="1"/>
-    <w:lsdException w:name="Unresolved Mention" w:semiHidden="1" w:unhideWhenUsed="1"/>
-  </w:latentStyles>
-  <w:style w:type="paragraph" w:default="1" w:styleId="Standaard">
-    <w:name w:val="Normal"/>
+  <w:style w:type="paragraph" w:styleId="Bijschrift">
+    <w:name w:val="caption"/>
+    <w:basedOn w:val="Standaard"/>
+    <w:next w:val="Standaard"/>
+    <w:uiPriority w:val="35"/>
+    <w:unhideWhenUsed/>
     <w:qFormat/>
-  </w:style>
-  <w:style w:type="character" w:default="1" w:styleId="Standaardalinea-lettertype">
-    <w:name w:val="Default Paragraph Font"/>
-    <w:uiPriority w:val="1"/>
-    <w:semiHidden/>
-    <w:unhideWhenUsed/>
-  </w:style>
-  <w:style w:type="table" w:default="1" w:styleId="Standaardtabel">
-    <w:name w:val="Normal Table"/>
-    <w:uiPriority w:val="99"/>
-    <w:semiHidden/>
-    <w:unhideWhenUsed/>
-    <w:tblPr>
-      <w:tblInd w:w="0" w:type="dxa"/>
-      <w:tblCellMar>
-        <w:top w:w="0" w:type="dxa"/>
-        <w:left w:w="108" w:type="dxa"/>
-        <w:bottom w:w="0" w:type="dxa"/>
-        <w:right w:w="108" w:type="dxa"/>
-      </w:tblCellMar>
-    </w:tblPr>
-  </w:style>
-  <w:style w:type="numbering" w:default="1" w:styleId="Geenlijst">
-    <w:name w:val="No List"/>
-    <w:uiPriority w:val="99"/>
-    <w:semiHidden/>
-    <w:unhideWhenUsed/>
-  </w:style>
-  <w:style w:type="character" w:styleId="Tekstvantijdelijkeaanduiding">
-    <w:name w:val="Placeholder Text"/>
-    <w:basedOn w:val="Standaardalinea-lettertype"/>
-    <w:uiPriority w:val="99"/>
-    <w:semiHidden/>
-    <w:rsid w:val="00FD751E"/>
+    <w:rsid w:val="00025829"/>
+    <w:pPr>
+      <w:spacing w:after="200" w:line="240" w:lineRule="auto"/>
+    </w:pPr>
     <w:rPr>
-      <w:color w:val="808080"/>
+      <w:i/>
+      <w:iCs/>
+      <w:color w:val="242852" w:themeColor="text2"/>
+      <w:sz w:val="18"/>
+      <w:szCs w:val="18"/>
     </w:rPr>
   </w:style>
 </w:styles>
-</file>
-
-<file path=word/glossary/webSettings.xml><?xml version="1.0" encoding="utf-8"?>
-<w:webSettings xmlns:mc="http://schemas.openxmlformats.org/markup-compatibility/2006" xmlns:r="http://schemas.openxmlformats.org/officeDocument/2006/relationships" xmlns:w="http://schemas.openxmlformats.org/wordprocessingml/2006/main" xmlns:w14="http://schemas.microsoft.com/office/word/2010/wordml" xmlns:w15="http://schemas.microsoft.com/office/word/2012/wordml" xmlns:w16cid="http://schemas.microsoft.com/office/word/2016/wordml/cid" xmlns:w16se="http://schemas.microsoft.com/office/word/2015/wordml/symex" mc:Ignorable="w14 w15 w16se w16cid">
-  <w:optimizeForBrowser/>
-  <w:allowPNG/>
-</w:webSettings>
 </file>
 
 <file path=word/theme/theme1.xml><?xml version="1.0" encoding="utf-8"?>
@@ -5662,7 +5620,7 @@
 </file>
 
 <file path=customXml/itemProps2.xml><?xml version="1.0" encoding="utf-8"?>
-<ds:datastoreItem xmlns:ds="http://schemas.openxmlformats.org/officeDocument/2006/customXml" ds:itemID="{771A0EC8-C893-447B-9B6E-456549FE53C4}">
+<ds:datastoreItem xmlns:ds="http://schemas.openxmlformats.org/officeDocument/2006/customXml" ds:itemID="{7755F789-5726-4D37-B3E6-D149AF111E87}">
   <ds:schemaRefs>
     <ds:schemaRef ds:uri="http://schemas.openxmlformats.org/officeDocument/2006/bibliography"/>
   </ds:schemaRefs>

</xml_diff>